<commit_message>
Bab 2. Sekian (10-4)
</commit_message>
<xml_diff>
--- a/BAB I, II (2).docx
+++ b/BAB I, II (2).docx
@@ -2616,6 +2616,7 @@
     </w:p>
     <w:p>
       <w:pPr>
+        <w:spacing w:after="0" w:line="360" w:lineRule="auto"/>
         <w:ind w:left="1418"/>
         <w:jc w:val="both"/>
         <w:rPr>
@@ -2693,6 +2694,7 @@
     </w:p>
     <w:p>
       <w:pPr>
+        <w:spacing w:after="0" w:line="360" w:lineRule="auto"/>
         <w:ind w:left="1418"/>
         <w:jc w:val="both"/>
         <w:rPr>
@@ -2709,6 +2711,15 @@
           <w:szCs w:val="24"/>
           <w:lang w:val="en-ID"/>
         </w:rPr>
+        <w:t>“</w:t>
+      </w:r>
+      <w:r>
+        <w:rPr>
+          <w:rFonts w:ascii="Times New Roman" w:hAnsi="Times New Roman" w:cs="Times New Roman"/>
+          <w:sz w:val="24"/>
+          <w:szCs w:val="24"/>
+          <w:lang w:val="en-ID"/>
+        </w:rPr>
         <w:t>Steganografi (</w:t>
       </w:r>
       <w:r>
@@ -2719,17 +2730,7 @@
           <w:szCs w:val="24"/>
           <w:lang w:val="en-ID"/>
         </w:rPr>
-        <w:t>steg</w:t>
-      </w:r>
-      <w:r>
-        <w:rPr>
-          <w:rFonts w:ascii="Times New Roman" w:hAnsi="Times New Roman" w:cs="Times New Roman"/>
-          <w:i/>
-          <w:sz w:val="24"/>
-          <w:szCs w:val="24"/>
-          <w:lang w:val="en-ID"/>
-        </w:rPr>
-        <w:t>anography</w:t>
+        <w:t>steganography</w:t>
       </w:r>
       <w:r>
         <w:rPr>
@@ -2803,6 +2804,15 @@
           <w:lang w:val="en-ID"/>
         </w:rPr>
         <w:t>terdeteksi oleh indera manusia.</w:t>
+      </w:r>
+      <w:r>
+        <w:rPr>
+          <w:rFonts w:ascii="Times New Roman" w:hAnsi="Times New Roman" w:cs="Times New Roman"/>
+          <w:sz w:val="24"/>
+          <w:szCs w:val="24"/>
+          <w:lang w:val="en-ID"/>
+        </w:rPr>
+        <w:t>”</w:t>
       </w:r>
       <w:sdt>
         <w:sdtPr>
@@ -2815,6 +2825,7 @@
           <w:id w:val="1441799035"/>
           <w:citation/>
         </w:sdtPr>
+        <w:sdtEndPr/>
         <w:sdtContent>
           <w:r>
             <w:rPr>
@@ -2877,6 +2888,7 @@
     </w:p>
     <w:p>
       <w:pPr>
+        <w:spacing w:after="0" w:line="360" w:lineRule="auto"/>
         <w:ind w:left="1418"/>
         <w:jc w:val="both"/>
         <w:rPr>
@@ -2977,6 +2989,7 @@
     </w:p>
     <w:p>
       <w:pPr>
+        <w:spacing w:after="0" w:line="360" w:lineRule="auto"/>
         <w:ind w:left="1418"/>
         <w:jc w:val="both"/>
         <w:rPr>
@@ -2988,12 +3001,100 @@
       </w:pPr>
       <w:r>
         <w:rPr>
+          <w:noProof/>
+          <w:lang w:val="en-US"/>
+        </w:rPr>
+        <w:drawing>
+          <wp:anchor distT="0" distB="0" distL="114300" distR="114300" simplePos="0" relativeHeight="251662336" behindDoc="0" locked="0" layoutInCell="1" allowOverlap="1" wp14:anchorId="0D8AC62B" wp14:editId="1FE12651">
+            <wp:simplePos x="0" y="0"/>
+            <wp:positionH relativeFrom="column">
+              <wp:posOffset>1621215</wp:posOffset>
+            </wp:positionH>
+            <wp:positionV relativeFrom="paragraph">
+              <wp:posOffset>711823</wp:posOffset>
+            </wp:positionV>
+            <wp:extent cx="2699038" cy="1164195"/>
+            <wp:effectExtent l="19050" t="19050" r="25400" b="17145"/>
+            <wp:wrapNone/>
+            <wp:docPr id="5" name="Picture 5"/>
+            <wp:cNvGraphicFramePr>
+              <a:graphicFrameLocks xmlns:a="http://schemas.openxmlformats.org/drawingml/2006/main" noChangeAspect="1"/>
+            </wp:cNvGraphicFramePr>
+            <a:graphic xmlns:a="http://schemas.openxmlformats.org/drawingml/2006/main">
+              <a:graphicData uri="http://schemas.openxmlformats.org/drawingml/2006/picture">
+                <pic:pic xmlns:pic="http://schemas.openxmlformats.org/drawingml/2006/picture">
+                  <pic:nvPicPr>
+                    <pic:cNvPr id="1" name=""/>
+                    <pic:cNvPicPr/>
+                  </pic:nvPicPr>
+                  <pic:blipFill rotWithShape="1">
+                    <a:blip r:embed="rId6" cstate="print">
+                      <a:extLst>
+                        <a:ext uri="{28A0092B-C50C-407E-A947-70E740481C1C}">
+                          <a14:useLocalDpi xmlns:a14="http://schemas.microsoft.com/office/drawing/2010/main" val="0"/>
+                        </a:ext>
+                      </a:extLst>
+                    </a:blip>
+                    <a:srcRect l="25670" t="23752" r="20761" b="35151"/>
+                    <a:stretch/>
+                  </pic:blipFill>
+                  <pic:spPr bwMode="auto">
+                    <a:xfrm>
+                      <a:off x="0" y="0"/>
+                      <a:ext cx="2699038" cy="1164195"/>
+                    </a:xfrm>
+                    <a:prstGeom prst="rect">
+                      <a:avLst/>
+                    </a:prstGeom>
+                    <a:ln>
+                      <a:solidFill>
+                        <a:schemeClr val="tx1"/>
+                      </a:solidFill>
+                    </a:ln>
+                    <a:extLst>
+                      <a:ext uri="{53640926-AAD7-44D8-BBD7-CCE9431645EC}">
+                        <a14:shadowObscured xmlns:a14="http://schemas.microsoft.com/office/drawing/2010/main"/>
+                      </a:ext>
+                    </a:extLst>
+                  </pic:spPr>
+                </pic:pic>
+              </a:graphicData>
+            </a:graphic>
+            <wp14:sizeRelH relativeFrom="page">
+              <wp14:pctWidth>0</wp14:pctWidth>
+            </wp14:sizeRelH>
+            <wp14:sizeRelV relativeFrom="page">
+              <wp14:pctHeight>0</wp14:pctHeight>
+            </wp14:sizeRelV>
+          </wp:anchor>
+        </w:drawing>
+      </w:r>
+      <w:r>
+        <w:rPr>
+          <w:rFonts w:ascii="Times New Roman" w:hAnsi="Times New Roman" w:cs="Times New Roman"/>
+          <w:sz w:val="24"/>
+          <w:szCs w:val="24"/>
+          <w:lang w:val="en-ID"/>
+        </w:rPr>
+        <w:t>“</w:t>
+      </w:r>
+      <w:r>
+        <w:rPr>
           <w:rFonts w:ascii="Times New Roman" w:hAnsi="Times New Roman" w:cs="Times New Roman"/>
           <w:sz w:val="24"/>
           <w:szCs w:val="24"/>
           <w:lang w:val="en-ID"/>
         </w:rPr>
         <w:t>Steganografi adalah ilmu menyembunyikan informasi. Tujuan steganografi adalah untuk menyembunyikan data dari pihak ketiga.</w:t>
+      </w:r>
+      <w:r>
+        <w:rPr>
+          <w:rFonts w:ascii="Times New Roman" w:hAnsi="Times New Roman" w:cs="Times New Roman"/>
+          <w:sz w:val="24"/>
+          <w:szCs w:val="24"/>
+          <w:lang w:val="en-ID"/>
+        </w:rPr>
+        <w:t>”</w:t>
       </w:r>
       <w:sdt>
         <w:sdtPr>
@@ -3006,6 +3107,7 @@
           <w:id w:val="486834926"/>
           <w:citation/>
         </w:sdtPr>
+        <w:sdtEndPr/>
         <w:sdtContent>
           <w:r>
             <w:rPr>
@@ -3068,6 +3170,1062 @@
     </w:p>
     <w:p>
       <w:pPr>
+        <w:ind w:left="1418"/>
+        <w:jc w:val="both"/>
+        <w:rPr>
+          <w:rFonts w:ascii="Times New Roman" w:hAnsi="Times New Roman" w:cs="Times New Roman"/>
+          <w:sz w:val="24"/>
+          <w:szCs w:val="24"/>
+          <w:lang w:val="en-ID"/>
+        </w:rPr>
+      </w:pPr>
+    </w:p>
+    <w:p>
+      <w:pPr>
+        <w:ind w:left="1418"/>
+        <w:jc w:val="both"/>
+        <w:rPr>
+          <w:rFonts w:ascii="Times New Roman" w:hAnsi="Times New Roman" w:cs="Times New Roman"/>
+          <w:sz w:val="24"/>
+          <w:szCs w:val="24"/>
+          <w:lang w:val="en-ID"/>
+        </w:rPr>
+      </w:pPr>
+    </w:p>
+    <w:p>
+      <w:pPr>
+        <w:ind w:left="1418"/>
+        <w:jc w:val="both"/>
+        <w:rPr>
+          <w:rFonts w:ascii="Times New Roman" w:hAnsi="Times New Roman" w:cs="Times New Roman"/>
+          <w:sz w:val="24"/>
+          <w:szCs w:val="24"/>
+          <w:lang w:val="en-ID"/>
+        </w:rPr>
+      </w:pPr>
+    </w:p>
+    <w:p>
+      <w:pPr>
+        <w:ind w:left="1418"/>
+        <w:jc w:val="both"/>
+        <w:rPr>
+          <w:rFonts w:ascii="Times New Roman" w:hAnsi="Times New Roman" w:cs="Times New Roman"/>
+          <w:sz w:val="24"/>
+          <w:szCs w:val="24"/>
+          <w:lang w:val="en-ID"/>
+        </w:rPr>
+      </w:pPr>
+    </w:p>
+    <w:p>
+      <w:pPr>
+        <w:ind w:left="1418"/>
+        <w:jc w:val="center"/>
+        <w:rPr>
+          <w:rFonts w:ascii="Times New Roman" w:hAnsi="Times New Roman" w:cs="Times New Roman"/>
+          <w:sz w:val="18"/>
+          <w:szCs w:val="18"/>
+          <w:lang w:val="en-ID"/>
+        </w:rPr>
+      </w:pPr>
+      <w:r>
+        <w:rPr>
+          <w:rFonts w:ascii="Times New Roman" w:hAnsi="Times New Roman" w:cs="Times New Roman"/>
+          <w:sz w:val="18"/>
+          <w:szCs w:val="18"/>
+          <w:highlight w:val="yellow"/>
+          <w:lang w:val="en-ID"/>
+        </w:rPr>
+        <w:t>Gambar 2.1: Diagram penyisipan dan ekstraksi pada pesan</w:t>
+      </w:r>
+    </w:p>
+    <w:p>
+      <w:pPr>
+        <w:spacing w:after="0" w:line="360" w:lineRule="auto"/>
+        <w:ind w:left="1418"/>
+        <w:jc w:val="both"/>
+        <w:rPr>
+          <w:rFonts w:ascii="Times New Roman" w:hAnsi="Times New Roman" w:cs="Times New Roman"/>
+          <w:sz w:val="24"/>
+          <w:szCs w:val="24"/>
+          <w:lang w:val="en-ID"/>
+        </w:rPr>
+      </w:pPr>
+      <w:r>
+        <w:rPr>
+          <w:rFonts w:ascii="Times New Roman" w:hAnsi="Times New Roman" w:cs="Times New Roman"/>
+          <w:sz w:val="24"/>
+          <w:szCs w:val="24"/>
+          <w:lang w:val="en-ID"/>
+        </w:rPr>
+        <w:t>Istilah di dalam steganografi:</w:t>
+      </w:r>
+    </w:p>
+    <w:p>
+      <w:pPr>
+        <w:pStyle w:val="ListParagraph"/>
+        <w:numPr>
+          <w:ilvl w:val="0"/>
+          <w:numId w:val="18"/>
+        </w:numPr>
+        <w:spacing w:after="0" w:line="360" w:lineRule="auto"/>
+        <w:jc w:val="both"/>
+        <w:rPr>
+          <w:rFonts w:ascii="Times New Roman" w:hAnsi="Times New Roman" w:cs="Times New Roman"/>
+          <w:i/>
+          <w:sz w:val="24"/>
+          <w:szCs w:val="24"/>
+          <w:lang w:val="en-ID"/>
+        </w:rPr>
+      </w:pPr>
+      <w:r>
+        <w:rPr>
+          <w:rFonts w:ascii="Times New Roman" w:hAnsi="Times New Roman" w:cs="Times New Roman"/>
+          <w:i/>
+          <w:sz w:val="24"/>
+          <w:szCs w:val="24"/>
+          <w:lang w:val="en-ID"/>
+        </w:rPr>
+        <w:t>Covertext</w:t>
+      </w:r>
+      <w:r>
+        <w:rPr>
+          <w:rFonts w:ascii="Times New Roman" w:hAnsi="Times New Roman" w:cs="Times New Roman"/>
+          <w:i/>
+          <w:sz w:val="24"/>
+          <w:szCs w:val="24"/>
+          <w:lang w:val="en-ID"/>
+        </w:rPr>
+        <w:t xml:space="preserve"> </w:t>
+      </w:r>
+      <w:r>
+        <w:rPr>
+          <w:rFonts w:ascii="Times New Roman" w:hAnsi="Times New Roman" w:cs="Times New Roman"/>
+          <w:sz w:val="24"/>
+          <w:szCs w:val="24"/>
+          <w:lang w:val="en-ID"/>
+        </w:rPr>
+        <w:t xml:space="preserve">merupakan </w:t>
+      </w:r>
+      <w:r>
+        <w:rPr>
+          <w:rFonts w:ascii="Times New Roman" w:hAnsi="Times New Roman" w:cs="Times New Roman"/>
+          <w:sz w:val="24"/>
+          <w:szCs w:val="24"/>
+          <w:lang w:val="en-ID"/>
+        </w:rPr>
+        <w:t>media</w:t>
+      </w:r>
+      <w:r>
+        <w:rPr>
+          <w:rFonts w:ascii="Times New Roman" w:hAnsi="Times New Roman" w:cs="Times New Roman"/>
+          <w:sz w:val="24"/>
+          <w:szCs w:val="24"/>
+          <w:lang w:val="en-ID"/>
+        </w:rPr>
+        <w:t xml:space="preserve"> atau tempat </w:t>
+      </w:r>
+      <w:r>
+        <w:rPr>
+          <w:rFonts w:ascii="Times New Roman" w:hAnsi="Times New Roman" w:cs="Times New Roman"/>
+          <w:sz w:val="24"/>
+          <w:szCs w:val="24"/>
+          <w:lang w:val="en-ID"/>
+        </w:rPr>
+        <w:t xml:space="preserve">pesan </w:t>
+      </w:r>
+      <w:r>
+        <w:rPr>
+          <w:rFonts w:ascii="Times New Roman" w:hAnsi="Times New Roman" w:cs="Times New Roman"/>
+          <w:sz w:val="24"/>
+          <w:szCs w:val="24"/>
+          <w:lang w:val="en-ID"/>
+        </w:rPr>
+        <w:t xml:space="preserve">yang digunakan untuk menyembunyikan </w:t>
+      </w:r>
+      <w:r>
+        <w:rPr>
+          <w:rFonts w:ascii="Times New Roman" w:hAnsi="Times New Roman" w:cs="Times New Roman"/>
+          <w:i/>
+          <w:sz w:val="24"/>
+          <w:szCs w:val="24"/>
+          <w:lang w:val="en-ID"/>
+        </w:rPr>
+        <w:t xml:space="preserve">hiddentext. Covertext </w:t>
+      </w:r>
+      <w:r>
+        <w:rPr>
+          <w:rFonts w:ascii="Times New Roman" w:hAnsi="Times New Roman" w:cs="Times New Roman"/>
+          <w:sz w:val="24"/>
+          <w:szCs w:val="24"/>
+          <w:lang w:val="en-ID"/>
+        </w:rPr>
+        <w:t>bisa berupa teks, gambar, audio, video, dll.</w:t>
+      </w:r>
+    </w:p>
+    <w:p>
+      <w:pPr>
+        <w:pStyle w:val="ListParagraph"/>
+        <w:numPr>
+          <w:ilvl w:val="0"/>
+          <w:numId w:val="18"/>
+        </w:numPr>
+        <w:spacing w:after="0" w:line="360" w:lineRule="auto"/>
+        <w:jc w:val="both"/>
+        <w:rPr>
+          <w:rFonts w:ascii="Times New Roman" w:hAnsi="Times New Roman" w:cs="Times New Roman"/>
+          <w:i/>
+          <w:sz w:val="24"/>
+          <w:szCs w:val="24"/>
+          <w:lang w:val="en-ID"/>
+        </w:rPr>
+      </w:pPr>
+      <w:r>
+        <w:rPr>
+          <w:rFonts w:ascii="Times New Roman" w:hAnsi="Times New Roman" w:cs="Times New Roman"/>
+          <w:i/>
+          <w:sz w:val="24"/>
+          <w:szCs w:val="24"/>
+          <w:lang w:val="en-ID"/>
+        </w:rPr>
+        <w:t>Hiddentext</w:t>
+      </w:r>
+      <w:r>
+        <w:rPr>
+          <w:rFonts w:ascii="Times New Roman" w:hAnsi="Times New Roman" w:cs="Times New Roman"/>
+          <w:i/>
+          <w:sz w:val="24"/>
+          <w:szCs w:val="24"/>
+          <w:lang w:val="en-ID"/>
+        </w:rPr>
+        <w:tab/>
+      </w:r>
+      <w:r>
+        <w:rPr>
+          <w:rFonts w:ascii="Times New Roman" w:hAnsi="Times New Roman" w:cs="Times New Roman"/>
+          <w:sz w:val="24"/>
+          <w:szCs w:val="24"/>
+          <w:lang w:val="en-ID"/>
+        </w:rPr>
+        <w:t xml:space="preserve">atau biasa disebut </w:t>
+      </w:r>
+      <w:r>
+        <w:rPr>
+          <w:rFonts w:ascii="Times New Roman" w:hAnsi="Times New Roman" w:cs="Times New Roman"/>
+          <w:i/>
+          <w:sz w:val="24"/>
+          <w:szCs w:val="24"/>
+          <w:lang w:val="en-ID"/>
+        </w:rPr>
+        <w:t xml:space="preserve">embedded message </w:t>
+      </w:r>
+      <w:r>
+        <w:rPr>
+          <w:rFonts w:ascii="Times New Roman" w:hAnsi="Times New Roman" w:cs="Times New Roman"/>
+          <w:sz w:val="24"/>
+          <w:szCs w:val="24"/>
+          <w:lang w:val="en-ID"/>
+        </w:rPr>
+        <w:t>merupakan pesan atau informasi yang ingin disembunyikan</w:t>
+      </w:r>
+      <w:r>
+        <w:rPr>
+          <w:rFonts w:ascii="Times New Roman" w:hAnsi="Times New Roman" w:cs="Times New Roman"/>
+          <w:sz w:val="24"/>
+          <w:szCs w:val="24"/>
+          <w:lang w:val="en-ID"/>
+        </w:rPr>
+        <w:t xml:space="preserve">. </w:t>
+      </w:r>
+      <w:r>
+        <w:rPr>
+          <w:rFonts w:ascii="Times New Roman" w:hAnsi="Times New Roman" w:cs="Times New Roman"/>
+          <w:sz w:val="24"/>
+          <w:szCs w:val="24"/>
+          <w:lang w:val="en-ID"/>
+        </w:rPr>
+        <w:t>Contohnya bisa berupa teks, gambar, audio, video, dll.</w:t>
+      </w:r>
+    </w:p>
+    <w:p>
+      <w:pPr>
+        <w:pStyle w:val="ListParagraph"/>
+        <w:numPr>
+          <w:ilvl w:val="0"/>
+          <w:numId w:val="18"/>
+        </w:numPr>
+        <w:spacing w:after="0" w:line="360" w:lineRule="auto"/>
+        <w:jc w:val="both"/>
+        <w:rPr>
+          <w:rFonts w:ascii="Times New Roman" w:hAnsi="Times New Roman" w:cs="Times New Roman"/>
+          <w:i/>
+          <w:sz w:val="24"/>
+          <w:szCs w:val="24"/>
+          <w:lang w:val="en-ID"/>
+        </w:rPr>
+      </w:pPr>
+      <w:r>
+        <w:rPr>
+          <w:rFonts w:ascii="Times New Roman" w:hAnsi="Times New Roman" w:cs="Times New Roman"/>
+          <w:i/>
+          <w:sz w:val="24"/>
+          <w:szCs w:val="24"/>
+          <w:lang w:val="en-ID"/>
+        </w:rPr>
+        <w:t xml:space="preserve">Stegotext </w:t>
+      </w:r>
+      <w:r>
+        <w:rPr>
+          <w:rFonts w:ascii="Times New Roman" w:hAnsi="Times New Roman" w:cs="Times New Roman"/>
+          <w:sz w:val="24"/>
+          <w:szCs w:val="24"/>
+          <w:lang w:val="en-ID"/>
+        </w:rPr>
+        <w:t xml:space="preserve">merupakan pesan yang sudah berisi </w:t>
+      </w:r>
+      <w:r>
+        <w:rPr>
+          <w:rFonts w:ascii="Times New Roman" w:hAnsi="Times New Roman" w:cs="Times New Roman"/>
+          <w:i/>
+          <w:sz w:val="24"/>
+          <w:szCs w:val="24"/>
+          <w:lang w:val="en-ID"/>
+        </w:rPr>
+        <w:t>embedded message</w:t>
+      </w:r>
+      <w:r>
+        <w:rPr>
+          <w:rFonts w:ascii="Times New Roman" w:hAnsi="Times New Roman" w:cs="Times New Roman"/>
+          <w:sz w:val="24"/>
+          <w:szCs w:val="24"/>
+          <w:lang w:val="en-ID"/>
+        </w:rPr>
+        <w:t>.</w:t>
+      </w:r>
+    </w:p>
+    <w:p>
+      <w:pPr>
+        <w:pStyle w:val="ListParagraph"/>
+        <w:numPr>
+          <w:ilvl w:val="0"/>
+          <w:numId w:val="18"/>
+        </w:numPr>
+        <w:spacing w:after="0" w:line="360" w:lineRule="auto"/>
+        <w:jc w:val="both"/>
+        <w:rPr>
+          <w:rFonts w:ascii="Times New Roman" w:hAnsi="Times New Roman" w:cs="Times New Roman"/>
+          <w:i/>
+          <w:sz w:val="24"/>
+          <w:szCs w:val="24"/>
+          <w:lang w:val="en-ID"/>
+        </w:rPr>
+      </w:pPr>
+      <w:r>
+        <w:rPr>
+          <w:rFonts w:ascii="Times New Roman" w:hAnsi="Times New Roman" w:cs="Times New Roman"/>
+          <w:i/>
+          <w:sz w:val="24"/>
+          <w:szCs w:val="24"/>
+          <w:lang w:val="en-ID"/>
+        </w:rPr>
+        <w:lastRenderedPageBreak/>
+        <w:t xml:space="preserve">Encoding </w:t>
+      </w:r>
+      <w:r>
+        <w:rPr>
+          <w:rFonts w:ascii="Times New Roman" w:hAnsi="Times New Roman" w:cs="Times New Roman"/>
+          <w:sz w:val="24"/>
+          <w:szCs w:val="24"/>
+          <w:lang w:val="en-ID"/>
+        </w:rPr>
+        <w:t xml:space="preserve">yaitu penyisipan pesan ke dalam media </w:t>
+      </w:r>
+      <w:r>
+        <w:rPr>
+          <w:rFonts w:ascii="Times New Roman" w:hAnsi="Times New Roman" w:cs="Times New Roman"/>
+          <w:i/>
+          <w:sz w:val="24"/>
+          <w:szCs w:val="24"/>
+          <w:lang w:val="en-ID"/>
+        </w:rPr>
+        <w:t>covertext</w:t>
+      </w:r>
+      <w:r>
+        <w:rPr>
+          <w:rFonts w:ascii="Times New Roman" w:hAnsi="Times New Roman" w:cs="Times New Roman"/>
+          <w:sz w:val="24"/>
+          <w:szCs w:val="24"/>
+          <w:lang w:val="en-ID"/>
+        </w:rPr>
+        <w:t>.</w:t>
+      </w:r>
+    </w:p>
+    <w:p>
+      <w:pPr>
+        <w:pStyle w:val="ListParagraph"/>
+        <w:numPr>
+          <w:ilvl w:val="0"/>
+          <w:numId w:val="18"/>
+        </w:numPr>
+        <w:spacing w:after="0" w:line="360" w:lineRule="auto"/>
+        <w:jc w:val="both"/>
+        <w:rPr>
+          <w:rFonts w:ascii="Times New Roman" w:hAnsi="Times New Roman" w:cs="Times New Roman"/>
+          <w:i/>
+          <w:sz w:val="24"/>
+          <w:szCs w:val="24"/>
+          <w:lang w:val="en-ID"/>
+        </w:rPr>
+      </w:pPr>
+      <w:r>
+        <w:rPr>
+          <w:rFonts w:ascii="Times New Roman" w:hAnsi="Times New Roman" w:cs="Times New Roman"/>
+          <w:i/>
+          <w:sz w:val="24"/>
+          <w:szCs w:val="24"/>
+          <w:lang w:val="en-ID"/>
+        </w:rPr>
+        <w:t xml:space="preserve">Decoding </w:t>
+      </w:r>
+      <w:r>
+        <w:rPr>
+          <w:rFonts w:ascii="Times New Roman" w:hAnsi="Times New Roman" w:cs="Times New Roman"/>
+          <w:sz w:val="24"/>
+          <w:szCs w:val="24"/>
+          <w:lang w:val="en-ID"/>
+        </w:rPr>
+        <w:t xml:space="preserve">yaitu ekstraksi pesan dari </w:t>
+      </w:r>
+      <w:r>
+        <w:rPr>
+          <w:rFonts w:ascii="Times New Roman" w:hAnsi="Times New Roman" w:cs="Times New Roman"/>
+          <w:i/>
+          <w:sz w:val="24"/>
+          <w:szCs w:val="24"/>
+          <w:lang w:val="en-ID"/>
+        </w:rPr>
+        <w:t>stegotext</w:t>
+      </w:r>
+      <w:r>
+        <w:rPr>
+          <w:rFonts w:ascii="Times New Roman" w:hAnsi="Times New Roman" w:cs="Times New Roman"/>
+          <w:sz w:val="24"/>
+          <w:szCs w:val="24"/>
+          <w:lang w:val="en-ID"/>
+        </w:rPr>
+        <w:t>.</w:t>
+      </w:r>
+    </w:p>
+    <w:p>
+      <w:pPr>
+        <w:pStyle w:val="ListParagraph"/>
+        <w:spacing w:after="0" w:line="360" w:lineRule="auto"/>
+        <w:ind w:left="1778"/>
+        <w:jc w:val="both"/>
+        <w:rPr>
+          <w:rFonts w:ascii="Times New Roman" w:hAnsi="Times New Roman" w:cs="Times New Roman"/>
+          <w:i/>
+          <w:sz w:val="24"/>
+          <w:szCs w:val="24"/>
+          <w:lang w:val="en-ID"/>
+        </w:rPr>
+      </w:pPr>
+    </w:p>
+    <w:p>
+      <w:pPr>
+        <w:spacing w:after="0" w:line="360" w:lineRule="auto"/>
+        <w:ind w:left="1418"/>
+        <w:jc w:val="both"/>
+        <w:rPr>
+          <w:rFonts w:ascii="Times New Roman" w:hAnsi="Times New Roman" w:cs="Times New Roman"/>
+          <w:i/>
+          <w:sz w:val="24"/>
+          <w:szCs w:val="24"/>
+          <w:lang w:val="en-ID"/>
+        </w:rPr>
+      </w:pPr>
+      <w:r>
+        <w:rPr>
+          <w:rFonts w:ascii="Times New Roman" w:hAnsi="Times New Roman" w:cs="Times New Roman"/>
+          <w:sz w:val="24"/>
+          <w:szCs w:val="24"/>
+          <w:lang w:val="en-ID"/>
+        </w:rPr>
+        <w:t xml:space="preserve">Menurut </w:t>
+      </w:r>
+      <w:r>
+        <w:rPr>
+          <w:rFonts w:ascii="Times New Roman" w:hAnsi="Times New Roman" w:cs="Times New Roman"/>
+          <w:b/>
+          <w:sz w:val="24"/>
+          <w:szCs w:val="24"/>
+          <w:lang w:val="en-ID"/>
+        </w:rPr>
+        <w:t>Munir</w:t>
+      </w:r>
+      <w:r>
+        <w:rPr>
+          <w:rFonts w:ascii="Times New Roman" w:hAnsi="Times New Roman" w:cs="Times New Roman"/>
+          <w:sz w:val="24"/>
+          <w:szCs w:val="24"/>
+          <w:lang w:val="en-ID"/>
+        </w:rPr>
+        <w:t xml:space="preserve">, ada kriteria yang harus diperhatikan dalam penyembunyian pesan, yaitu meliputi </w:t>
+      </w:r>
+      <w:r>
+        <w:rPr>
+          <w:rFonts w:ascii="Times New Roman" w:hAnsi="Times New Roman" w:cs="Times New Roman"/>
+          <w:i/>
+          <w:sz w:val="24"/>
+          <w:szCs w:val="24"/>
+          <w:lang w:val="en-ID"/>
+        </w:rPr>
+        <w:t xml:space="preserve">Imperceptible, Fidelity, Recovery </w:t>
+      </w:r>
+      <w:r>
+        <w:rPr>
+          <w:rFonts w:ascii="Times New Roman" w:hAnsi="Times New Roman" w:cs="Times New Roman"/>
+          <w:sz w:val="24"/>
+          <w:szCs w:val="24"/>
+          <w:lang w:val="en-ID"/>
+        </w:rPr>
+        <w:t xml:space="preserve">dan </w:t>
+      </w:r>
+      <w:r>
+        <w:rPr>
+          <w:rFonts w:ascii="Times New Roman" w:hAnsi="Times New Roman" w:cs="Times New Roman"/>
+          <w:i/>
+          <w:sz w:val="24"/>
+          <w:szCs w:val="24"/>
+          <w:lang w:val="en-ID"/>
+        </w:rPr>
+        <w:t>Capacity.</w:t>
+      </w:r>
+    </w:p>
+    <w:p>
+      <w:pPr>
+        <w:pStyle w:val="ListParagraph"/>
+        <w:numPr>
+          <w:ilvl w:val="0"/>
+          <w:numId w:val="19"/>
+        </w:numPr>
+        <w:spacing w:after="0" w:line="360" w:lineRule="auto"/>
+        <w:jc w:val="both"/>
+        <w:rPr>
+          <w:rFonts w:ascii="Times New Roman" w:hAnsi="Times New Roman" w:cs="Times New Roman"/>
+          <w:sz w:val="24"/>
+          <w:szCs w:val="24"/>
+          <w:lang w:val="en-ID"/>
+        </w:rPr>
+      </w:pPr>
+      <w:r>
+        <w:rPr>
+          <w:rFonts w:ascii="Times New Roman" w:hAnsi="Times New Roman" w:cs="Times New Roman"/>
+          <w:i/>
+          <w:sz w:val="24"/>
+          <w:szCs w:val="24"/>
+          <w:lang w:val="en-ID"/>
+        </w:rPr>
+        <w:t>Imperceptible</w:t>
+      </w:r>
+    </w:p>
+    <w:p>
+      <w:pPr>
+        <w:pStyle w:val="ListParagraph"/>
+        <w:spacing w:after="0" w:line="360" w:lineRule="auto"/>
+        <w:ind w:left="1778"/>
+        <w:jc w:val="both"/>
+        <w:rPr>
+          <w:rFonts w:ascii="Times New Roman" w:hAnsi="Times New Roman" w:cs="Times New Roman"/>
+          <w:sz w:val="24"/>
+          <w:szCs w:val="24"/>
+          <w:lang w:val="en-ID"/>
+        </w:rPr>
+      </w:pPr>
+      <w:r>
+        <w:rPr>
+          <w:rFonts w:ascii="Times New Roman" w:hAnsi="Times New Roman" w:cs="Times New Roman"/>
+          <w:sz w:val="24"/>
+          <w:szCs w:val="24"/>
+          <w:lang w:val="en-ID"/>
+        </w:rPr>
+        <w:t xml:space="preserve">Keberadaan pesan rahasia tidak dapat dipersepsi secara visual atau secara audio. Jika </w:t>
+      </w:r>
+      <w:r>
+        <w:rPr>
+          <w:rFonts w:ascii="Times New Roman" w:hAnsi="Times New Roman" w:cs="Times New Roman"/>
+          <w:i/>
+          <w:sz w:val="24"/>
+          <w:szCs w:val="24"/>
+          <w:lang w:val="en-ID"/>
+        </w:rPr>
+        <w:t xml:space="preserve">covertext </w:t>
+      </w:r>
+      <w:r>
+        <w:rPr>
+          <w:rFonts w:ascii="Times New Roman" w:hAnsi="Times New Roman" w:cs="Times New Roman"/>
+          <w:sz w:val="24"/>
+          <w:szCs w:val="24"/>
+          <w:lang w:val="en-ID"/>
+        </w:rPr>
+        <w:t xml:space="preserve">berupa </w:t>
+      </w:r>
+      <w:r>
+        <w:rPr>
+          <w:rFonts w:ascii="Times New Roman" w:hAnsi="Times New Roman" w:cs="Times New Roman"/>
+          <w:i/>
+          <w:sz w:val="24"/>
+          <w:szCs w:val="24"/>
+          <w:lang w:val="en-ID"/>
+        </w:rPr>
+        <w:t xml:space="preserve">file </w:t>
+      </w:r>
+      <w:r>
+        <w:rPr>
+          <w:rFonts w:ascii="Times New Roman" w:hAnsi="Times New Roman" w:cs="Times New Roman"/>
+          <w:sz w:val="24"/>
+          <w:szCs w:val="24"/>
+          <w:lang w:val="en-ID"/>
+        </w:rPr>
+        <w:t xml:space="preserve">citra, maka </w:t>
+      </w:r>
+      <w:r>
+        <w:rPr>
+          <w:rFonts w:ascii="Times New Roman" w:hAnsi="Times New Roman" w:cs="Times New Roman"/>
+          <w:i/>
+          <w:sz w:val="24"/>
+          <w:szCs w:val="24"/>
+          <w:lang w:val="en-ID"/>
+        </w:rPr>
+        <w:t xml:space="preserve">stegotext </w:t>
+      </w:r>
+      <w:r>
+        <w:rPr>
+          <w:rFonts w:ascii="Times New Roman" w:hAnsi="Times New Roman" w:cs="Times New Roman"/>
+          <w:sz w:val="24"/>
+          <w:szCs w:val="24"/>
+          <w:lang w:val="en-ID"/>
+        </w:rPr>
+        <w:t xml:space="preserve">yang dihasilkan harus sukar dibedakan oleh kasat mata dengan </w:t>
+      </w:r>
+      <w:r>
+        <w:rPr>
+          <w:rFonts w:ascii="Times New Roman" w:hAnsi="Times New Roman" w:cs="Times New Roman"/>
+          <w:i/>
+          <w:sz w:val="24"/>
+          <w:szCs w:val="24"/>
+          <w:lang w:val="en-ID"/>
+        </w:rPr>
+        <w:t>covertext</w:t>
+      </w:r>
+      <w:r>
+        <w:rPr>
+          <w:rFonts w:ascii="Times New Roman" w:hAnsi="Times New Roman" w:cs="Times New Roman"/>
+          <w:sz w:val="24"/>
+          <w:szCs w:val="24"/>
+          <w:lang w:val="en-ID"/>
+        </w:rPr>
+        <w:t xml:space="preserve">-nya. Dan jika </w:t>
+      </w:r>
+      <w:r>
+        <w:rPr>
+          <w:rFonts w:ascii="Times New Roman" w:hAnsi="Times New Roman" w:cs="Times New Roman"/>
+          <w:i/>
+          <w:sz w:val="24"/>
+          <w:szCs w:val="24"/>
+          <w:lang w:val="en-ID"/>
+        </w:rPr>
+        <w:t>covertext</w:t>
+      </w:r>
+      <w:r>
+        <w:rPr>
+          <w:rFonts w:ascii="Times New Roman" w:hAnsi="Times New Roman" w:cs="Times New Roman"/>
+          <w:sz w:val="24"/>
+          <w:szCs w:val="24"/>
+          <w:lang w:val="en-ID"/>
+        </w:rPr>
+        <w:t xml:space="preserve"> berupa </w:t>
+      </w:r>
+      <w:r>
+        <w:rPr>
+          <w:rFonts w:ascii="Times New Roman" w:hAnsi="Times New Roman" w:cs="Times New Roman"/>
+          <w:i/>
+          <w:sz w:val="24"/>
+          <w:szCs w:val="24"/>
+          <w:lang w:val="en-ID"/>
+        </w:rPr>
+        <w:t>file</w:t>
+      </w:r>
+      <w:r>
+        <w:rPr>
+          <w:rFonts w:ascii="Times New Roman" w:hAnsi="Times New Roman" w:cs="Times New Roman"/>
+          <w:sz w:val="24"/>
+          <w:szCs w:val="24"/>
+          <w:lang w:val="en-ID"/>
+        </w:rPr>
+        <w:t xml:space="preserve"> audio, maka telinga tidak dapat mendeteksi perubahan yang ada pada audio </w:t>
+      </w:r>
+      <w:r>
+        <w:rPr>
+          <w:rFonts w:ascii="Times New Roman" w:hAnsi="Times New Roman" w:cs="Times New Roman"/>
+          <w:i/>
+          <w:sz w:val="24"/>
+          <w:szCs w:val="24"/>
+          <w:lang w:val="en-ID"/>
+        </w:rPr>
+        <w:t>stegotext</w:t>
+      </w:r>
+      <w:r>
+        <w:rPr>
+          <w:rFonts w:ascii="Times New Roman" w:hAnsi="Times New Roman" w:cs="Times New Roman"/>
+          <w:sz w:val="24"/>
+          <w:szCs w:val="24"/>
+          <w:lang w:val="en-ID"/>
+        </w:rPr>
+        <w:t xml:space="preserve">-nya. </w:t>
+      </w:r>
+    </w:p>
+    <w:p>
+      <w:pPr>
+        <w:pStyle w:val="ListParagraph"/>
+        <w:numPr>
+          <w:ilvl w:val="0"/>
+          <w:numId w:val="19"/>
+        </w:numPr>
+        <w:spacing w:after="0" w:line="360" w:lineRule="auto"/>
+        <w:jc w:val="both"/>
+        <w:rPr>
+          <w:rFonts w:ascii="Times New Roman" w:hAnsi="Times New Roman" w:cs="Times New Roman"/>
+          <w:sz w:val="24"/>
+          <w:szCs w:val="24"/>
+          <w:lang w:val="en-ID"/>
+        </w:rPr>
+      </w:pPr>
+      <w:r>
+        <w:rPr>
+          <w:rFonts w:ascii="Times New Roman" w:hAnsi="Times New Roman" w:cs="Times New Roman"/>
+          <w:i/>
+          <w:sz w:val="24"/>
+          <w:szCs w:val="24"/>
+          <w:lang w:val="en-ID"/>
+        </w:rPr>
+        <w:t>Fidelity</w:t>
+      </w:r>
+    </w:p>
+    <w:p>
+      <w:pPr>
+        <w:pStyle w:val="ListParagraph"/>
+        <w:spacing w:after="0" w:line="360" w:lineRule="auto"/>
+        <w:ind w:left="1778"/>
+        <w:jc w:val="both"/>
+        <w:rPr>
+          <w:rFonts w:ascii="Times New Roman" w:hAnsi="Times New Roman" w:cs="Times New Roman"/>
+          <w:sz w:val="24"/>
+          <w:szCs w:val="24"/>
+          <w:lang w:val="en-ID"/>
+        </w:rPr>
+      </w:pPr>
+      <w:r>
+        <w:rPr>
+          <w:rFonts w:ascii="Times New Roman" w:hAnsi="Times New Roman" w:cs="Times New Roman"/>
+          <w:sz w:val="24"/>
+          <w:szCs w:val="24"/>
+          <w:lang w:val="en-ID"/>
+        </w:rPr>
+        <w:t xml:space="preserve">Kualitas </w:t>
+      </w:r>
+      <w:r>
+        <w:rPr>
+          <w:rFonts w:ascii="Times New Roman" w:hAnsi="Times New Roman" w:cs="Times New Roman"/>
+          <w:i/>
+          <w:sz w:val="24"/>
+          <w:szCs w:val="24"/>
+          <w:lang w:val="en-ID"/>
+        </w:rPr>
+        <w:t>file</w:t>
+      </w:r>
+      <w:r>
+        <w:rPr>
+          <w:rFonts w:ascii="Times New Roman" w:hAnsi="Times New Roman" w:cs="Times New Roman"/>
+          <w:sz w:val="24"/>
+          <w:szCs w:val="24"/>
+          <w:lang w:val="en-ID"/>
+        </w:rPr>
+        <w:t xml:space="preserve"> citr</w:t>
+      </w:r>
+      <w:r>
+        <w:rPr>
+          <w:rFonts w:ascii="Times New Roman" w:hAnsi="Times New Roman" w:cs="Times New Roman"/>
+          <w:sz w:val="24"/>
+          <w:szCs w:val="24"/>
+          <w:lang w:val="en-ID"/>
+        </w:rPr>
+        <w:t>a penampung tidak jauh berubah. Setelah penambahan pesan</w:t>
+      </w:r>
+      <w:r>
+        <w:rPr>
+          <w:rFonts w:ascii="Times New Roman" w:hAnsi="Times New Roman" w:cs="Times New Roman"/>
+          <w:sz w:val="24"/>
+          <w:szCs w:val="24"/>
+          <w:lang w:val="en-ID"/>
+        </w:rPr>
+        <w:t xml:space="preserve"> rahasia, citra hasil steganografi</w:t>
+      </w:r>
+      <w:r>
+        <w:rPr>
+          <w:rFonts w:ascii="Times New Roman" w:hAnsi="Times New Roman" w:cs="Times New Roman"/>
+          <w:sz w:val="24"/>
+          <w:szCs w:val="24"/>
+          <w:lang w:val="en-ID"/>
+        </w:rPr>
+        <w:t xml:space="preserve"> </w:t>
+      </w:r>
+      <w:r>
+        <w:rPr>
+          <w:rFonts w:ascii="Times New Roman" w:hAnsi="Times New Roman" w:cs="Times New Roman"/>
+          <w:sz w:val="24"/>
+          <w:szCs w:val="24"/>
+          <w:lang w:val="en-ID"/>
+        </w:rPr>
+        <w:t>masih terlihat dengan baik. Pengamat tidak mengetahui</w:t>
+      </w:r>
+      <w:r>
+        <w:rPr>
+          <w:rFonts w:ascii="Times New Roman" w:hAnsi="Times New Roman" w:cs="Times New Roman"/>
+          <w:sz w:val="24"/>
+          <w:szCs w:val="24"/>
+          <w:lang w:val="en-ID"/>
+        </w:rPr>
+        <w:t xml:space="preserve"> </w:t>
+      </w:r>
+      <w:r>
+        <w:rPr>
+          <w:rFonts w:ascii="Times New Roman" w:hAnsi="Times New Roman" w:cs="Times New Roman"/>
+          <w:sz w:val="24"/>
+          <w:szCs w:val="24"/>
+          <w:lang w:val="en-ID"/>
+        </w:rPr>
+        <w:t xml:space="preserve">kalau di dalam citra tersebut terdapat </w:t>
+      </w:r>
+      <w:r>
+        <w:rPr>
+          <w:rFonts w:ascii="Times New Roman" w:hAnsi="Times New Roman" w:cs="Times New Roman"/>
+          <w:sz w:val="24"/>
+          <w:szCs w:val="24"/>
+          <w:lang w:val="en-ID"/>
+        </w:rPr>
+        <w:t>pesan</w:t>
+      </w:r>
+      <w:r>
+        <w:rPr>
+          <w:rFonts w:ascii="Times New Roman" w:hAnsi="Times New Roman" w:cs="Times New Roman"/>
+          <w:sz w:val="24"/>
+          <w:szCs w:val="24"/>
+          <w:lang w:val="en-ID"/>
+        </w:rPr>
+        <w:t xml:space="preserve"> rahasia.</w:t>
+      </w:r>
+    </w:p>
+    <w:p>
+      <w:pPr>
+        <w:pStyle w:val="ListParagraph"/>
+        <w:numPr>
+          <w:ilvl w:val="0"/>
+          <w:numId w:val="19"/>
+        </w:numPr>
+        <w:spacing w:after="0" w:line="360" w:lineRule="auto"/>
+        <w:jc w:val="both"/>
+        <w:rPr>
+          <w:rFonts w:ascii="Times New Roman" w:hAnsi="Times New Roman" w:cs="Times New Roman"/>
+          <w:sz w:val="24"/>
+          <w:szCs w:val="24"/>
+          <w:lang w:val="en-ID"/>
+        </w:rPr>
+      </w:pPr>
+      <w:r>
+        <w:rPr>
+          <w:rFonts w:ascii="Times New Roman" w:hAnsi="Times New Roman" w:cs="Times New Roman"/>
+          <w:i/>
+          <w:sz w:val="24"/>
+          <w:szCs w:val="24"/>
+          <w:lang w:val="en-ID"/>
+        </w:rPr>
+        <w:t>Recovery</w:t>
+      </w:r>
+    </w:p>
+    <w:p>
+      <w:pPr>
+        <w:pStyle w:val="ListParagraph"/>
+        <w:spacing w:after="0" w:line="360" w:lineRule="auto"/>
+        <w:ind w:left="1778"/>
+        <w:jc w:val="both"/>
+        <w:rPr>
+          <w:rFonts w:ascii="Times New Roman" w:hAnsi="Times New Roman" w:cs="Times New Roman"/>
+          <w:sz w:val="24"/>
+          <w:szCs w:val="24"/>
+          <w:lang w:val="en-ID"/>
+        </w:rPr>
+      </w:pPr>
+      <w:r>
+        <w:rPr>
+          <w:rFonts w:ascii="Times New Roman" w:hAnsi="Times New Roman" w:cs="Times New Roman"/>
+          <w:sz w:val="24"/>
+          <w:szCs w:val="24"/>
+          <w:lang w:val="en-ID"/>
+        </w:rPr>
+        <w:t>Pesan yang disembunyikan harus dapat diekstrak kembali. Karena tujuan steganografi adalah menyembunyikan pesan atau informasi, maka jika informasi itu dibutuhkan harus dapat diambil kembali untuk dapat digunakan.</w:t>
+      </w:r>
+    </w:p>
+    <w:p>
+      <w:pPr>
+        <w:pStyle w:val="ListParagraph"/>
+        <w:numPr>
+          <w:ilvl w:val="0"/>
+          <w:numId w:val="19"/>
+        </w:numPr>
+        <w:spacing w:after="0" w:line="360" w:lineRule="auto"/>
+        <w:jc w:val="both"/>
+        <w:rPr>
+          <w:rFonts w:ascii="Times New Roman" w:hAnsi="Times New Roman" w:cs="Times New Roman"/>
+          <w:sz w:val="24"/>
+          <w:szCs w:val="24"/>
+          <w:lang w:val="en-ID"/>
+        </w:rPr>
+      </w:pPr>
+      <w:r>
+        <w:rPr>
+          <w:rFonts w:ascii="Times New Roman" w:hAnsi="Times New Roman" w:cs="Times New Roman"/>
+          <w:i/>
+          <w:sz w:val="24"/>
+          <w:szCs w:val="24"/>
+          <w:lang w:val="en-ID"/>
+        </w:rPr>
+        <w:t>Capacity</w:t>
+      </w:r>
+    </w:p>
+    <w:p>
+      <w:pPr>
+        <w:pStyle w:val="ListParagraph"/>
+        <w:spacing w:after="0" w:line="360" w:lineRule="auto"/>
+        <w:ind w:left="1778"/>
+        <w:jc w:val="both"/>
+        <w:rPr>
+          <w:rFonts w:ascii="Times New Roman" w:hAnsi="Times New Roman" w:cs="Times New Roman"/>
+          <w:sz w:val="24"/>
+          <w:szCs w:val="24"/>
+          <w:lang w:val="en-ID"/>
+        </w:rPr>
+      </w:pPr>
+      <w:r>
+        <w:rPr>
+          <w:rFonts w:ascii="Times New Roman" w:hAnsi="Times New Roman" w:cs="Times New Roman"/>
+          <w:sz w:val="24"/>
+          <w:szCs w:val="24"/>
+          <w:lang w:val="en-ID"/>
+        </w:rPr>
+        <w:t xml:space="preserve">Ukuran pesan yang </w:t>
+      </w:r>
+      <w:proofErr w:type="gramStart"/>
+      <w:r>
+        <w:rPr>
+          <w:rFonts w:ascii="Times New Roman" w:hAnsi="Times New Roman" w:cs="Times New Roman"/>
+          <w:sz w:val="24"/>
+          <w:szCs w:val="24"/>
+          <w:lang w:val="en-ID"/>
+        </w:rPr>
+        <w:t>akan</w:t>
+      </w:r>
+      <w:proofErr w:type="gramEnd"/>
+      <w:r>
+        <w:rPr>
+          <w:rFonts w:ascii="Times New Roman" w:hAnsi="Times New Roman" w:cs="Times New Roman"/>
+          <w:sz w:val="24"/>
+          <w:szCs w:val="24"/>
+          <w:lang w:val="en-ID"/>
+        </w:rPr>
+        <w:t xml:space="preserve"> disembunyikan sedapat mungkin besar. Agar dapat memaksimalkan </w:t>
+      </w:r>
+      <w:r>
+        <w:rPr>
+          <w:rFonts w:ascii="Times New Roman" w:hAnsi="Times New Roman" w:cs="Times New Roman"/>
+          <w:sz w:val="24"/>
+          <w:szCs w:val="24"/>
+          <w:lang w:val="en-ID"/>
+        </w:rPr>
+        <w:t>manfaat dari steganografi itu sendiri.</w:t>
+      </w:r>
+      <w:sdt>
+        <w:sdtPr>
+          <w:rPr>
+            <w:rFonts w:ascii="Times New Roman" w:hAnsi="Times New Roman" w:cs="Times New Roman"/>
+            <w:sz w:val="24"/>
+            <w:szCs w:val="24"/>
+            <w:lang w:val="en-ID"/>
+          </w:rPr>
+          <w:id w:val="-1399970705"/>
+          <w:citation/>
+        </w:sdtPr>
+        <w:sdtContent>
+          <w:r>
+            <w:rPr>
+              <w:rFonts w:ascii="Times New Roman" w:hAnsi="Times New Roman" w:cs="Times New Roman"/>
+              <w:sz w:val="24"/>
+              <w:szCs w:val="24"/>
+              <w:lang w:val="en-ID"/>
+            </w:rPr>
+            <w:fldChar w:fldCharType="begin"/>
+          </w:r>
+          <w:r>
+            <w:rPr>
+              <w:rFonts w:ascii="Times New Roman" w:hAnsi="Times New Roman" w:cs="Times New Roman"/>
+              <w:sz w:val="24"/>
+              <w:szCs w:val="24"/>
+              <w:lang w:val="en-ID"/>
+            </w:rPr>
+            <w:instrText xml:space="preserve"> CITATION Mun18 \l 14345 </w:instrText>
+          </w:r>
+          <w:r>
+            <w:rPr>
+              <w:rFonts w:ascii="Times New Roman" w:hAnsi="Times New Roman" w:cs="Times New Roman"/>
+              <w:sz w:val="24"/>
+              <w:szCs w:val="24"/>
+              <w:lang w:val="en-ID"/>
+            </w:rPr>
+            <w:fldChar w:fldCharType="separate"/>
+          </w:r>
+          <w:r>
+            <w:rPr>
+              <w:rFonts w:ascii="Times New Roman" w:hAnsi="Times New Roman" w:cs="Times New Roman"/>
+              <w:noProof/>
+              <w:sz w:val="24"/>
+              <w:szCs w:val="24"/>
+              <w:lang w:val="en-ID"/>
+            </w:rPr>
+            <w:t xml:space="preserve"> </w:t>
+          </w:r>
+          <w:r>
+            <w:rPr>
+              <w:rFonts w:ascii="Times New Roman" w:hAnsi="Times New Roman" w:cs="Times New Roman"/>
+              <w:noProof/>
+              <w:sz w:val="24"/>
+              <w:szCs w:val="24"/>
+              <w:lang w:val="en-ID"/>
+            </w:rPr>
+            <w:t>(Munir, Steganografi, 2018)</w:t>
+          </w:r>
+          <w:r>
+            <w:rPr>
+              <w:rFonts w:ascii="Times New Roman" w:hAnsi="Times New Roman" w:cs="Times New Roman"/>
+              <w:sz w:val="24"/>
+              <w:szCs w:val="24"/>
+              <w:lang w:val="en-ID"/>
+            </w:rPr>
+            <w:fldChar w:fldCharType="end"/>
+          </w:r>
+        </w:sdtContent>
+      </w:sdt>
+    </w:p>
+    <w:p>
+      <w:pPr>
         <w:pStyle w:val="Heading3"/>
         <w:numPr>
           <w:ilvl w:val="2"/>
@@ -3154,6 +4312,7 @@
           <w:szCs w:val="24"/>
           <w:lang w:val="en-ID"/>
         </w:rPr>
+        <w:lastRenderedPageBreak/>
         <w:t>steganografi itu sendiri muncul. Periode sejarah steganografi</w:t>
       </w:r>
       <w:r>
@@ -3484,17 +4643,7 @@
           <w:szCs w:val="24"/>
           <w:lang w:val="en-ID"/>
         </w:rPr>
-        <w:t xml:space="preserve"> ditato. Setelah pesan dituliskan, budak harus menunggu hingga rambutnya tumbuh kembali. Setelah rambut pada </w:t>
-      </w:r>
-      <w:r>
-        <w:rPr>
-          <w:rFonts w:ascii="Times New Roman" w:hAnsi="Times New Roman" w:cs="Times New Roman"/>
-          <w:sz w:val="24"/>
-          <w:szCs w:val="24"/>
-          <w:lang w:val="en-ID"/>
-        </w:rPr>
-        <w:lastRenderedPageBreak/>
-        <w:t xml:space="preserve">kepala budak tersebut tumbuh, budak dikirim ke tempat penerima. Di </w:t>
+        <w:t xml:space="preserve"> ditato. Setelah pesan dituliskan, budak harus menunggu hingga rambutnya tumbuh kembali. Setelah rambut pada kepala budak tersebut tumbuh, budak dikirim ke tempat penerima. Di </w:t>
       </w:r>
       <w:proofErr w:type="gramStart"/>
       <w:r>
@@ -3559,7 +4708,7 @@
                     <pic:cNvPicPr/>
                   </pic:nvPicPr>
                   <pic:blipFill rotWithShape="1">
-                    <a:blip r:embed="rId6" cstate="print">
+                    <a:blip r:embed="rId7" cstate="print">
                       <a:extLst>
                         <a:ext uri="{28A0092B-C50C-407E-A947-70E740481C1C}">
                           <a14:useLocalDpi xmlns:a14="http://schemas.microsoft.com/office/drawing/2010/main" val="0"/>
@@ -3905,22 +5054,65 @@
           <w:lang w:val="en-ID"/>
         </w:rPr>
       </w:pPr>
+    </w:p>
+    <w:p>
+      <w:pPr>
+        <w:pStyle w:val="ListParagraph"/>
+        <w:spacing w:line="360" w:lineRule="auto"/>
+        <w:ind w:left="2061"/>
+        <w:jc w:val="both"/>
+        <w:rPr>
+          <w:rFonts w:ascii="Times New Roman" w:hAnsi="Times New Roman" w:cs="Times New Roman"/>
+          <w:sz w:val="24"/>
+          <w:szCs w:val="24"/>
+          <w:lang w:val="en-ID"/>
+        </w:rPr>
+      </w:pPr>
+    </w:p>
+    <w:p>
+      <w:pPr>
+        <w:pStyle w:val="ListParagraph"/>
+        <w:spacing w:line="360" w:lineRule="auto"/>
+        <w:ind w:left="2061"/>
+        <w:jc w:val="both"/>
+        <w:rPr>
+          <w:rFonts w:ascii="Times New Roman" w:hAnsi="Times New Roman" w:cs="Times New Roman"/>
+          <w:sz w:val="24"/>
+          <w:szCs w:val="24"/>
+          <w:lang w:val="en-ID"/>
+        </w:rPr>
+      </w:pPr>
+    </w:p>
+    <w:p>
+      <w:pPr>
+        <w:pStyle w:val="ListParagraph"/>
+        <w:spacing w:line="360" w:lineRule="auto"/>
+        <w:ind w:left="2061"/>
+        <w:jc w:val="both"/>
+        <w:rPr>
+          <w:rFonts w:ascii="Times New Roman" w:hAnsi="Times New Roman" w:cs="Times New Roman"/>
+          <w:sz w:val="24"/>
+          <w:szCs w:val="24"/>
+          <w:lang w:val="en-ID"/>
+        </w:rPr>
+      </w:pPr>
       <w:r>
         <w:rPr>
           <w:noProof/>
           <w:lang w:val="en-US"/>
         </w:rPr>
+        <w:lastRenderedPageBreak/>
         <w:drawing>
-          <wp:anchor distT="0" distB="0" distL="114300" distR="114300" simplePos="0" relativeHeight="251659264" behindDoc="0" locked="0" layoutInCell="1" allowOverlap="1" wp14:anchorId="3CED6487" wp14:editId="7A366402">
+          <wp:anchor distT="0" distB="0" distL="114300" distR="114300" simplePos="0" relativeHeight="251659264" behindDoc="0" locked="0" layoutInCell="1" allowOverlap="1" wp14:anchorId="7DBB80C1" wp14:editId="1D47662D">
             <wp:simplePos x="0" y="0"/>
             <wp:positionH relativeFrom="column">
-              <wp:posOffset>1397431</wp:posOffset>
+              <wp:posOffset>1403410</wp:posOffset>
             </wp:positionH>
             <wp:positionV relativeFrom="paragraph">
-              <wp:posOffset>25197</wp:posOffset>
+              <wp:posOffset>30480</wp:posOffset>
             </wp:positionV>
-            <wp:extent cx="3431749" cy="1518249"/>
-            <wp:effectExtent l="19050" t="19050" r="16510" b="25400"/>
+            <wp:extent cx="3332714" cy="1474434"/>
+            <wp:effectExtent l="19050" t="19050" r="20320" b="12065"/>
             <wp:wrapNone/>
             <wp:docPr id="2" name="Picture 2"/>
             <wp:cNvGraphicFramePr>
@@ -3934,7 +5126,7 @@
                     <pic:cNvPicPr/>
                   </pic:nvPicPr>
                   <pic:blipFill rotWithShape="1">
-                    <a:blip r:embed="rId7" cstate="print">
+                    <a:blip r:embed="rId8" cstate="print">
                       <a:extLst>
                         <a:ext uri="{28A0092B-C50C-407E-A947-70E740481C1C}">
                           <a14:useLocalDpi xmlns:a14="http://schemas.microsoft.com/office/drawing/2010/main" val="0"/>
@@ -3947,7 +5139,7 @@
                   <pic:spPr bwMode="auto">
                     <a:xfrm>
                       <a:off x="0" y="0"/>
-                      <a:ext cx="3431749" cy="1518249"/>
+                      <a:ext cx="3332714" cy="1474434"/>
                     </a:xfrm>
                     <a:prstGeom prst="rect">
                       <a:avLst/>
@@ -4037,11 +5229,11 @@
         <w:pStyle w:val="ListParagraph"/>
         <w:spacing w:line="360" w:lineRule="auto"/>
         <w:ind w:left="2061"/>
-        <w:jc w:val="both"/>
-        <w:rPr>
-          <w:rFonts w:ascii="Times New Roman" w:hAnsi="Times New Roman" w:cs="Times New Roman"/>
-          <w:sz w:val="24"/>
-          <w:szCs w:val="24"/>
+        <w:jc w:val="center"/>
+        <w:rPr>
+          <w:rFonts w:ascii="Times New Roman" w:hAnsi="Times New Roman" w:cs="Times New Roman"/>
+          <w:sz w:val="18"/>
+          <w:szCs w:val="18"/>
           <w:lang w:val="en-ID"/>
         </w:rPr>
       </w:pPr>
@@ -4393,7 +5585,6 @@
           <w:szCs w:val="24"/>
           <w:lang w:val="en-ID"/>
         </w:rPr>
-        <w:lastRenderedPageBreak/>
         <w:t>si pembawa pesan.</w:t>
       </w:r>
       <w:r>
@@ -4859,7 +6050,17 @@
           <w:szCs w:val="24"/>
           <w:lang w:val="en-ID"/>
         </w:rPr>
-        <w:t xml:space="preserve"> membekas pada permukaan isi telur yang telah mengeras (karena sudah direbus sebelumnya). Pesan dibaca dengan membuang kulit telur</w:t>
+        <w:t xml:space="preserve"> membekas pada permukaan isi telur yang </w:t>
+      </w:r>
+      <w:r>
+        <w:rPr>
+          <w:rFonts w:ascii="Times New Roman" w:hAnsi="Times New Roman" w:cs="Times New Roman"/>
+          <w:sz w:val="24"/>
+          <w:szCs w:val="24"/>
+          <w:lang w:val="en-ID"/>
+        </w:rPr>
+        <w:lastRenderedPageBreak/>
+        <w:t>telah mengeras (karena sudah direbus sebelumnya). Pesan dibaca dengan membuang kulit telur</w:t>
       </w:r>
       <w:r>
         <w:rPr>
@@ -4930,19 +6131,33 @@
           <w:lang w:val="en-ID"/>
         </w:rPr>
       </w:pPr>
+    </w:p>
+    <w:p>
+      <w:pPr>
+        <w:pStyle w:val="ListParagraph"/>
+        <w:spacing w:line="360" w:lineRule="auto"/>
+        <w:ind w:left="1701"/>
+        <w:jc w:val="both"/>
+        <w:rPr>
+          <w:rFonts w:ascii="Times New Roman" w:hAnsi="Times New Roman" w:cs="Times New Roman"/>
+          <w:sz w:val="24"/>
+          <w:szCs w:val="24"/>
+          <w:lang w:val="en-ID"/>
+        </w:rPr>
+      </w:pPr>
       <w:r>
         <w:rPr>
           <w:noProof/>
           <w:lang w:val="en-US"/>
         </w:rPr>
         <w:drawing>
-          <wp:anchor distT="0" distB="0" distL="114300" distR="114300" simplePos="0" relativeHeight="251660288" behindDoc="0" locked="0" layoutInCell="1" allowOverlap="1" wp14:anchorId="2A3743A0" wp14:editId="252A2439">
+          <wp:anchor distT="0" distB="0" distL="114300" distR="114300" simplePos="0" relativeHeight="251660288" behindDoc="0" locked="0" layoutInCell="1" allowOverlap="1" wp14:anchorId="6956CC69" wp14:editId="41ECC0B0">
             <wp:simplePos x="0" y="0"/>
             <wp:positionH relativeFrom="column">
-              <wp:posOffset>2146181</wp:posOffset>
+              <wp:posOffset>2076234</wp:posOffset>
             </wp:positionH>
             <wp:positionV relativeFrom="paragraph">
-              <wp:posOffset>5715</wp:posOffset>
+              <wp:posOffset>-222298</wp:posOffset>
             </wp:positionV>
             <wp:extent cx="1810892" cy="1500828"/>
             <wp:effectExtent l="19050" t="19050" r="18415" b="23495"/>
@@ -4959,7 +6174,7 @@
                     <pic:cNvPicPr/>
                   </pic:nvPicPr>
                   <pic:blipFill rotWithShape="1">
-                    <a:blip r:embed="rId8" cstate="print">
+                    <a:blip r:embed="rId9" cstate="print">
                       <a:extLst>
                         <a:ext uri="{28A0092B-C50C-407E-A947-70E740481C1C}">
                           <a14:useLocalDpi xmlns:a14="http://schemas.microsoft.com/office/drawing/2010/main" val="0"/>
@@ -5062,20 +6277,6 @@
         <w:pStyle w:val="ListParagraph"/>
         <w:spacing w:line="360" w:lineRule="auto"/>
         <w:ind w:left="1701"/>
-        <w:jc w:val="both"/>
-        <w:rPr>
-          <w:rFonts w:ascii="Times New Roman" w:hAnsi="Times New Roman" w:cs="Times New Roman"/>
-          <w:sz w:val="24"/>
-          <w:szCs w:val="24"/>
-          <w:lang w:val="en-ID"/>
-        </w:rPr>
-      </w:pPr>
-    </w:p>
-    <w:p>
-      <w:pPr>
-        <w:pStyle w:val="ListParagraph"/>
-        <w:spacing w:line="360" w:lineRule="auto"/>
-        <w:ind w:left="1701"/>
         <w:jc w:val="center"/>
         <w:rPr>
           <w:rFonts w:ascii="Times New Roman" w:hAnsi="Times New Roman" w:cs="Times New Roman"/>
@@ -5192,17 +6393,7 @@
           <w:szCs w:val="24"/>
           <w:lang w:val="en-ID"/>
         </w:rPr>
-        <w:t xml:space="preserve">, vinegar, dan jus buah digunakan sebagai media penulisan sebab bila salah satu </w:t>
-      </w:r>
-      <w:r>
-        <w:rPr>
-          <w:rFonts w:ascii="Times New Roman" w:hAnsi="Times New Roman" w:cs="Times New Roman"/>
-          <w:sz w:val="24"/>
-          <w:szCs w:val="24"/>
-          <w:lang w:val="en-ID"/>
-        </w:rPr>
-        <w:lastRenderedPageBreak/>
-        <w:t>elemen tersebut dipanaskan, tulisan akan menggelap dan tampak melalui mata manusia.</w:t>
+        <w:t>, vinegar, dan jus buah digunakan sebagai media penulisan sebab bila salah satu elemen tersebut dipanaskan, tulisan akan menggelap dan tampak melalui mata manusia.</w:t>
       </w:r>
       <w:r>
         <w:rPr>
@@ -5261,7 +6452,7 @@
               <w:szCs w:val="24"/>
               <w:lang w:val="en-ID"/>
             </w:rPr>
-            <w:t>(Munir, 2015)</w:t>
+            <w:t>(Munir, Steganografi, 2015)</w:t>
           </w:r>
           <w:r>
             <w:rPr>
@@ -5782,7 +6973,18 @@
           <w:szCs w:val="24"/>
           <w:lang w:val="en-ID"/>
         </w:rPr>
-        <w:t>stego object</w:t>
+        <w:t xml:space="preserve">stego </w:t>
+      </w:r>
+      <w:r>
+        <w:rPr>
+          <w:rFonts w:ascii="Times New Roman" w:hAnsi="Times New Roman" w:cs="Times New Roman"/>
+          <w:i/>
+          <w:sz w:val="24"/>
+          <w:szCs w:val="24"/>
+          <w:lang w:val="en-ID"/>
+        </w:rPr>
+        <w:lastRenderedPageBreak/>
+        <w:t>object</w:t>
       </w:r>
       <w:r>
         <w:rPr>
@@ -6308,7 +7510,7 @@
               <w:szCs w:val="24"/>
               <w:lang w:val="en-ID"/>
             </w:rPr>
-            <w:t>(Munir, 2015)</w:t>
+            <w:t>(Munir, Steganografi, 2015)</w:t>
           </w:r>
           <w:r>
             <w:rPr>
@@ -6411,7 +7613,6 @@
           <w:szCs w:val="24"/>
           <w:lang w:val="en-ID"/>
         </w:rPr>
-        <w:lastRenderedPageBreak/>
         <w:t>Metode</w:t>
       </w:r>
       <w:r>
@@ -6721,6 +7922,7 @@
           <w:szCs w:val="24"/>
           <w:lang w:val="en-ID"/>
         </w:rPr>
+        <w:lastRenderedPageBreak/>
         <w:t>Wavelet Transformation</w:t>
       </w:r>
       <w:r>
@@ -7044,17 +8246,7 @@
           <w:szCs w:val="24"/>
           <w:lang w:val="en-ID"/>
         </w:rPr>
-        <w:t xml:space="preserve">. Metode ini juga masih </w:t>
-      </w:r>
-      <w:r>
-        <w:rPr>
-          <w:rFonts w:ascii="Times New Roman" w:hAnsi="Times New Roman" w:cs="Times New Roman"/>
-          <w:sz w:val="24"/>
-          <w:szCs w:val="24"/>
-          <w:lang w:val="en-ID"/>
-        </w:rPr>
-        <w:lastRenderedPageBreak/>
-        <w:t xml:space="preserve">mudah diserang yaitu penghancuran atau pengrusakan dari kompresi dan proses </w:t>
+        <w:t xml:space="preserve">. Metode ini juga masih mudah diserang yaitu penghancuran atau pengrusakan dari kompresi dan proses </w:t>
       </w:r>
       <w:r>
         <w:rPr>
@@ -7196,91 +8388,19 @@
       <w:r>
         <w:rPr>
           <w:rFonts w:ascii="Times New Roman" w:hAnsi="Times New Roman" w:cs="Times New Roman"/>
-          <w:sz w:val="24"/>
-          <w:szCs w:val="24"/>
-        </w:rPr>
-        <w:t xml:space="preserve">Steganografi dan kriptografi mempunyai prinsip kerja yang berbeda, meskipun keduanya mempunyai hubungan yang dekat dalam dunia keamanan data. Pada kriptografi menghasilkan sebuah </w:t>
-      </w:r>
-      <w:r>
-        <w:rPr>
-          <w:rFonts w:ascii="Times New Roman" w:hAnsi="Times New Roman" w:cs="Times New Roman"/>
-          <w:i/>
-          <w:sz w:val="24"/>
-          <w:szCs w:val="24"/>
-        </w:rPr>
-        <w:t>chipertext</w:t>
-      </w:r>
-      <w:r>
-        <w:rPr>
-          <w:rFonts w:ascii="Times New Roman" w:hAnsi="Times New Roman" w:cs="Times New Roman"/>
-          <w:sz w:val="24"/>
-          <w:szCs w:val="24"/>
-        </w:rPr>
-        <w:t xml:space="preserve"> dimana dengan itu seolah-olah dengan sengaja menunjukkan kepada orang lain bahwa ada sesuatu di dalamnya, namun tidak dapat diketahui maknanya. Namun dengan bentuk </w:t>
-      </w:r>
-      <w:r>
-        <w:rPr>
-          <w:rFonts w:ascii="Times New Roman" w:hAnsi="Times New Roman" w:cs="Times New Roman"/>
-          <w:i/>
-          <w:sz w:val="24"/>
-          <w:szCs w:val="24"/>
-        </w:rPr>
-        <w:t>chiper</w:t>
-      </w:r>
-      <w:r>
-        <w:rPr>
-          <w:rFonts w:ascii="Times New Roman" w:hAnsi="Times New Roman" w:cs="Times New Roman"/>
-          <w:sz w:val="24"/>
-          <w:szCs w:val="24"/>
-        </w:rPr>
-        <w:t xml:space="preserve">nya, justru </w:t>
-      </w:r>
-      <w:proofErr w:type="gramStart"/>
-      <w:r>
-        <w:rPr>
-          <w:rFonts w:ascii="Times New Roman" w:hAnsi="Times New Roman" w:cs="Times New Roman"/>
-          <w:sz w:val="24"/>
-          <w:szCs w:val="24"/>
-        </w:rPr>
-        <w:t>akan</w:t>
-      </w:r>
-      <w:proofErr w:type="gramEnd"/>
-      <w:r>
-        <w:rPr>
-          <w:rFonts w:ascii="Times New Roman" w:hAnsi="Times New Roman" w:cs="Times New Roman"/>
-          <w:sz w:val="24"/>
-          <w:szCs w:val="24"/>
-        </w:rPr>
-        <w:t xml:space="preserve"> membuat data tersebut terancam oleh usaha-usaha yang dilakukan oleh orang lain untuk dapat membongkarnya dengan tujuan dan atau alasan apapun.</w:t>
-      </w:r>
-    </w:p>
-    <w:p>
-      <w:pPr>
-        <w:spacing w:after="0" w:line="360" w:lineRule="auto"/>
-        <w:ind w:left="709" w:firstLine="709"/>
-        <w:jc w:val="both"/>
-        <w:rPr>
-          <w:rFonts w:ascii="Times New Roman" w:hAnsi="Times New Roman" w:cs="Times New Roman"/>
-          <w:sz w:val="24"/>
-          <w:szCs w:val="24"/>
-        </w:rPr>
-      </w:pPr>
-      <w:r>
-        <w:rPr>
-          <w:rFonts w:ascii="Times New Roman" w:hAnsi="Times New Roman" w:cs="Times New Roman"/>
           <w:noProof/>
           <w:sz w:val="24"/>
           <w:szCs w:val="24"/>
           <w:lang w:val="en-US"/>
         </w:rPr>
         <w:drawing>
-          <wp:anchor distT="0" distB="0" distL="114300" distR="114300" simplePos="0" relativeHeight="251661312" behindDoc="0" locked="0" layoutInCell="1" allowOverlap="1" wp14:anchorId="6368243C" wp14:editId="2D42FAEC">
+          <wp:anchor distT="0" distB="0" distL="114300" distR="114300" simplePos="0" relativeHeight="251661312" behindDoc="0" locked="0" layoutInCell="1" allowOverlap="1" wp14:anchorId="53CA1394" wp14:editId="0A5DEA56">
             <wp:simplePos x="0" y="0"/>
-            <wp:positionH relativeFrom="column">
-              <wp:posOffset>1025321</wp:posOffset>
+            <wp:positionH relativeFrom="margin">
+              <wp:posOffset>984945</wp:posOffset>
             </wp:positionH>
             <wp:positionV relativeFrom="paragraph">
-              <wp:posOffset>22500</wp:posOffset>
+              <wp:posOffset>27988</wp:posOffset>
             </wp:positionV>
             <wp:extent cx="3457575" cy="1895475"/>
             <wp:effectExtent l="19050" t="19050" r="28575" b="28575"/>
@@ -7297,7 +8417,7 @@
                     <pic:cNvPicPr/>
                   </pic:nvPicPr>
                   <pic:blipFill>
-                    <a:blip r:embed="rId9">
+                    <a:blip r:embed="rId10">
                       <a:extLst>
                         <a:ext uri="{28A0092B-C50C-407E-A947-70E740481C1C}">
                           <a14:useLocalDpi xmlns:a14="http://schemas.microsoft.com/office/drawing/2010/main" val="0"/>
@@ -7398,12 +8518,22 @@
     <w:p>
       <w:pPr>
         <w:spacing w:after="0" w:line="360" w:lineRule="auto"/>
-        <w:ind w:left="709" w:firstLine="709"/>
         <w:jc w:val="both"/>
         <w:rPr>
           <w:rFonts w:ascii="Times New Roman" w:hAnsi="Times New Roman" w:cs="Times New Roman"/>
-          <w:sz w:val="24"/>
-          <w:szCs w:val="24"/>
+          <w:sz w:val="18"/>
+          <w:szCs w:val="18"/>
+        </w:rPr>
+      </w:pPr>
+    </w:p>
+    <w:p>
+      <w:pPr>
+        <w:spacing w:after="0" w:line="360" w:lineRule="auto"/>
+        <w:jc w:val="both"/>
+        <w:rPr>
+          <w:rFonts w:ascii="Times New Roman" w:hAnsi="Times New Roman" w:cs="Times New Roman"/>
+          <w:sz w:val="18"/>
+          <w:szCs w:val="18"/>
         </w:rPr>
       </w:pPr>
     </w:p>
@@ -7414,29 +8544,98 @@
         <w:jc w:val="center"/>
         <w:rPr>
           <w:rFonts w:ascii="Times New Roman" w:hAnsi="Times New Roman" w:cs="Times New Roman"/>
+          <w:sz w:val="24"/>
+          <w:szCs w:val="24"/>
+        </w:rPr>
+      </w:pPr>
+      <w:r>
+        <w:rPr>
+          <w:rFonts w:ascii="Times New Roman" w:hAnsi="Times New Roman" w:cs="Times New Roman"/>
           <w:sz w:val="18"/>
           <w:szCs w:val="18"/>
         </w:rPr>
-      </w:pPr>
+        <w:t>Gambar 2.4: Perbedaan steganografi dan kriptografi</w:t>
+      </w:r>
     </w:p>
     <w:p>
       <w:pPr>
         <w:spacing w:after="0" w:line="360" w:lineRule="auto"/>
         <w:ind w:left="709" w:firstLine="709"/>
-        <w:jc w:val="center"/>
-        <w:rPr>
-          <w:rFonts w:ascii="Times New Roman" w:hAnsi="Times New Roman" w:cs="Times New Roman"/>
-          <w:sz w:val="18"/>
-          <w:szCs w:val="18"/>
-        </w:rPr>
-      </w:pPr>
-      <w:r>
-        <w:rPr>
-          <w:rFonts w:ascii="Times New Roman" w:hAnsi="Times New Roman" w:cs="Times New Roman"/>
-          <w:sz w:val="18"/>
-          <w:szCs w:val="18"/>
-        </w:rPr>
-        <w:t>Gambar 2.4: Perbedaan steganografi dan kriptografi</w:t>
+        <w:jc w:val="both"/>
+        <w:rPr>
+          <w:rFonts w:ascii="Times New Roman" w:hAnsi="Times New Roman" w:cs="Times New Roman"/>
+          <w:sz w:val="24"/>
+          <w:szCs w:val="24"/>
+        </w:rPr>
+      </w:pPr>
+      <w:r>
+        <w:rPr>
+          <w:rFonts w:ascii="Times New Roman" w:hAnsi="Times New Roman" w:cs="Times New Roman"/>
+          <w:sz w:val="24"/>
+          <w:szCs w:val="24"/>
+        </w:rPr>
+        <w:t xml:space="preserve">Steganografi dan kriptografi mempunyai prinsip kerja yang berbeda, meskipun keduanya mempunyai hubungan yang dekat dalam dunia keamanan data. Pada kriptografi menghasilkan sebuah </w:t>
+      </w:r>
+      <w:r>
+        <w:rPr>
+          <w:rFonts w:ascii="Times New Roman" w:hAnsi="Times New Roman" w:cs="Times New Roman"/>
+          <w:i/>
+          <w:sz w:val="24"/>
+          <w:szCs w:val="24"/>
+        </w:rPr>
+        <w:t>chipertext</w:t>
+      </w:r>
+      <w:r>
+        <w:rPr>
+          <w:rFonts w:ascii="Times New Roman" w:hAnsi="Times New Roman" w:cs="Times New Roman"/>
+          <w:sz w:val="24"/>
+          <w:szCs w:val="24"/>
+        </w:rPr>
+        <w:t xml:space="preserve"> dimana dengan itu seolah-olah dengan sengaja menunjukkan kepada orang lain bahwa ada sesuatu di dalamnya, namun tidak dapat diketahui maknanya. </w:t>
+      </w:r>
+      <w:r>
+        <w:rPr>
+          <w:rFonts w:ascii="Times New Roman" w:hAnsi="Times New Roman" w:cs="Times New Roman"/>
+          <w:sz w:val="24"/>
+          <w:szCs w:val="24"/>
+        </w:rPr>
+        <w:lastRenderedPageBreak/>
+        <w:t xml:space="preserve">Namun dengan bentuk </w:t>
+      </w:r>
+      <w:r>
+        <w:rPr>
+          <w:rFonts w:ascii="Times New Roman" w:hAnsi="Times New Roman" w:cs="Times New Roman"/>
+          <w:i/>
+          <w:sz w:val="24"/>
+          <w:szCs w:val="24"/>
+        </w:rPr>
+        <w:t>chiper</w:t>
+      </w:r>
+      <w:r>
+        <w:rPr>
+          <w:rFonts w:ascii="Times New Roman" w:hAnsi="Times New Roman" w:cs="Times New Roman"/>
+          <w:sz w:val="24"/>
+          <w:szCs w:val="24"/>
+        </w:rPr>
+        <w:t xml:space="preserve">nya, justru </w:t>
+      </w:r>
+      <w:proofErr w:type="gramStart"/>
+      <w:r>
+        <w:rPr>
+          <w:rFonts w:ascii="Times New Roman" w:hAnsi="Times New Roman" w:cs="Times New Roman"/>
+          <w:sz w:val="24"/>
+          <w:szCs w:val="24"/>
+        </w:rPr>
+        <w:t>akan</w:t>
+      </w:r>
+      <w:proofErr w:type="gramEnd"/>
+      <w:r>
+        <w:rPr>
+          <w:rFonts w:ascii="Times New Roman" w:hAnsi="Times New Roman" w:cs="Times New Roman"/>
+          <w:sz w:val="24"/>
+          <w:szCs w:val="24"/>
+        </w:rPr>
+        <w:t xml:space="preserve"> membuat data tersebut terancam oleh usaha-usaha yang dilakukan oleh orang lain untuk dapat membongkarnya dengan tujuan dan atau alasan apapun.</w:t>
       </w:r>
     </w:p>
     <w:p>
@@ -7450,8 +8649,6 @@
           <w:szCs w:val="24"/>
         </w:rPr>
       </w:pPr>
-      <w:bookmarkStart w:id="8" w:name="_GoBack"/>
-      <w:bookmarkEnd w:id="8"/>
       <w:r>
         <w:rPr>
           <w:rFonts w:ascii="Times New Roman" w:hAnsi="Times New Roman" w:cs="Times New Roman"/>
@@ -7594,7 +8791,6 @@
           <w:sz w:val="24"/>
           <w:szCs w:val="24"/>
         </w:rPr>
-        <w:lastRenderedPageBreak/>
         <w:t xml:space="preserve"> </w:t>
       </w:r>
       <w:r>
@@ -7604,6 +8800,7 @@
           <w:color w:val="auto"/>
           <w:sz w:val="24"/>
           <w:szCs w:val="24"/>
+          <w:highlight w:val="yellow"/>
         </w:rPr>
         <w:t>LSB (</w:t>
       </w:r>
@@ -7615,6 +8812,7 @@
           <w:color w:val="auto"/>
           <w:sz w:val="24"/>
           <w:szCs w:val="24"/>
+          <w:highlight w:val="yellow"/>
         </w:rPr>
         <w:t>Least Significant Bit</w:t>
       </w:r>
@@ -7625,8 +8823,538 @@
           <w:color w:val="auto"/>
           <w:sz w:val="24"/>
           <w:szCs w:val="24"/>
+          <w:highlight w:val="yellow"/>
         </w:rPr>
         <w:t>)</w:t>
+      </w:r>
+    </w:p>
+    <w:p>
+      <w:pPr>
+        <w:spacing w:after="0" w:line="360" w:lineRule="auto"/>
+        <w:ind w:left="709" w:firstLine="709"/>
+        <w:jc w:val="both"/>
+        <w:rPr>
+          <w:rFonts w:ascii="Times New Roman" w:hAnsi="Times New Roman" w:cs="Times New Roman"/>
+          <w:sz w:val="24"/>
+          <w:szCs w:val="24"/>
+        </w:rPr>
+      </w:pPr>
+      <w:r>
+        <w:rPr>
+          <w:rFonts w:ascii="Times New Roman" w:hAnsi="Times New Roman" w:cs="Times New Roman"/>
+          <w:sz w:val="24"/>
+          <w:szCs w:val="24"/>
+        </w:rPr>
+        <w:t xml:space="preserve">Penyembunyian data dilakukan dengan mengganti bit-bit data di dalam segmen citra dengan bit-bit rahasia. </w:t>
+      </w:r>
+      <w:r>
+        <w:rPr>
+          <w:rFonts w:ascii="Times New Roman" w:hAnsi="Times New Roman" w:cs="Times New Roman"/>
+          <w:sz w:val="24"/>
+          <w:szCs w:val="24"/>
+        </w:rPr>
+        <w:t>Pada susunan bit di dalam sebuah</w:t>
+      </w:r>
+      <w:r>
+        <w:rPr>
+          <w:rFonts w:ascii="Times New Roman" w:hAnsi="Times New Roman" w:cs="Times New Roman"/>
+          <w:sz w:val="24"/>
+          <w:szCs w:val="24"/>
+        </w:rPr>
+        <w:t xml:space="preserve"> </w:t>
+      </w:r>
+      <w:r>
+        <w:rPr>
+          <w:rFonts w:ascii="Times New Roman" w:hAnsi="Times New Roman" w:cs="Times New Roman"/>
+          <w:i/>
+          <w:sz w:val="24"/>
+          <w:szCs w:val="24"/>
+        </w:rPr>
+        <w:t>byte</w:t>
+      </w:r>
+      <w:r>
+        <w:rPr>
+          <w:rFonts w:ascii="Times New Roman" w:hAnsi="Times New Roman" w:cs="Times New Roman"/>
+          <w:sz w:val="24"/>
+          <w:szCs w:val="24"/>
+        </w:rPr>
+        <w:t xml:space="preserve"> (1 </w:t>
+      </w:r>
+      <w:r>
+        <w:rPr>
+          <w:rFonts w:ascii="Times New Roman" w:hAnsi="Times New Roman" w:cs="Times New Roman"/>
+          <w:i/>
+          <w:sz w:val="24"/>
+          <w:szCs w:val="24"/>
+        </w:rPr>
+        <w:t>byte</w:t>
+      </w:r>
+      <w:r>
+        <w:rPr>
+          <w:rFonts w:ascii="Times New Roman" w:hAnsi="Times New Roman" w:cs="Times New Roman"/>
+          <w:sz w:val="24"/>
+          <w:szCs w:val="24"/>
+        </w:rPr>
+        <w:t xml:space="preserve"> = 8 bit), ada bit </w:t>
+      </w:r>
+      <w:r>
+        <w:rPr>
+          <w:rFonts w:ascii="Times New Roman" w:hAnsi="Times New Roman" w:cs="Times New Roman"/>
+          <w:sz w:val="24"/>
+          <w:szCs w:val="24"/>
+        </w:rPr>
+        <w:t>yang paling berarti (</w:t>
+      </w:r>
+      <w:r>
+        <w:rPr>
+          <w:rFonts w:ascii="Times New Roman" w:hAnsi="Times New Roman" w:cs="Times New Roman"/>
+          <w:i/>
+          <w:sz w:val="24"/>
+          <w:szCs w:val="24"/>
+        </w:rPr>
+        <w:t>most si</w:t>
+      </w:r>
+      <w:r>
+        <w:rPr>
+          <w:rFonts w:ascii="Times New Roman" w:hAnsi="Times New Roman" w:cs="Times New Roman"/>
+          <w:i/>
+          <w:sz w:val="24"/>
+          <w:szCs w:val="24"/>
+        </w:rPr>
+        <w:t>gnificant bit</w:t>
+      </w:r>
+      <w:r>
+        <w:rPr>
+          <w:rFonts w:ascii="Times New Roman" w:hAnsi="Times New Roman" w:cs="Times New Roman"/>
+          <w:sz w:val="24"/>
+          <w:szCs w:val="24"/>
+        </w:rPr>
+        <w:t xml:space="preserve"> atau </w:t>
+      </w:r>
+      <w:r>
+        <w:rPr>
+          <w:rFonts w:ascii="Times New Roman" w:hAnsi="Times New Roman" w:cs="Times New Roman"/>
+          <w:sz w:val="24"/>
+          <w:szCs w:val="24"/>
+        </w:rPr>
+        <w:t>MSB)</w:t>
+      </w:r>
+      <w:r>
+        <w:rPr>
+          <w:rFonts w:ascii="Times New Roman" w:hAnsi="Times New Roman" w:cs="Times New Roman"/>
+          <w:sz w:val="24"/>
+          <w:szCs w:val="24"/>
+        </w:rPr>
+        <w:t xml:space="preserve"> dan bit </w:t>
+      </w:r>
+      <w:r>
+        <w:rPr>
+          <w:rFonts w:ascii="Times New Roman" w:hAnsi="Times New Roman" w:cs="Times New Roman"/>
+          <w:sz w:val="24"/>
+          <w:szCs w:val="24"/>
+        </w:rPr>
+        <w:t>yang paling kurang berarti (</w:t>
+      </w:r>
+      <w:r>
+        <w:rPr>
+          <w:rFonts w:ascii="Times New Roman" w:hAnsi="Times New Roman" w:cs="Times New Roman"/>
+          <w:i/>
+          <w:sz w:val="24"/>
+          <w:szCs w:val="24"/>
+        </w:rPr>
+        <w:t>least significant bit</w:t>
+      </w:r>
+      <w:r>
+        <w:rPr>
+          <w:rFonts w:ascii="Times New Roman" w:hAnsi="Times New Roman" w:cs="Times New Roman"/>
+          <w:sz w:val="24"/>
+          <w:szCs w:val="24"/>
+        </w:rPr>
+        <w:t xml:space="preserve"> atau LSB).</w:t>
+      </w:r>
+      <w:r>
+        <w:rPr>
+          <w:rFonts w:ascii="Times New Roman" w:hAnsi="Times New Roman" w:cs="Times New Roman"/>
+          <w:sz w:val="24"/>
+          <w:szCs w:val="24"/>
+        </w:rPr>
+        <w:t xml:space="preserve"> </w:t>
+      </w:r>
+      <w:r>
+        <w:rPr>
+          <w:rFonts w:ascii="Times New Roman" w:hAnsi="Times New Roman" w:cs="Times New Roman"/>
+          <w:sz w:val="24"/>
+          <w:szCs w:val="24"/>
+        </w:rPr>
+        <w:t>LSB merupakan salah satu metode yang paling sederhanaa dalam steganografi.</w:t>
+      </w:r>
+      <w:r>
+        <w:rPr>
+          <w:rFonts w:ascii="Times New Roman" w:hAnsi="Times New Roman" w:cs="Times New Roman"/>
+          <w:sz w:val="24"/>
+          <w:szCs w:val="24"/>
+        </w:rPr>
+        <w:t xml:space="preserve"> </w:t>
+      </w:r>
+      <w:r>
+        <w:rPr>
+          <w:rFonts w:ascii="Times New Roman" w:hAnsi="Times New Roman" w:cs="Times New Roman"/>
+          <w:sz w:val="24"/>
+          <w:szCs w:val="24"/>
+        </w:rPr>
+        <w:t>Bit yang cocok untu</w:t>
+      </w:r>
+      <w:r>
+        <w:rPr>
+          <w:rFonts w:ascii="Times New Roman" w:hAnsi="Times New Roman" w:cs="Times New Roman"/>
+          <w:sz w:val="24"/>
+          <w:szCs w:val="24"/>
+        </w:rPr>
+        <w:t xml:space="preserve">k diganti adalah bit LSB, sebab </w:t>
+      </w:r>
+      <w:r>
+        <w:rPr>
+          <w:rFonts w:ascii="Times New Roman" w:hAnsi="Times New Roman" w:cs="Times New Roman"/>
+          <w:sz w:val="24"/>
+          <w:szCs w:val="24"/>
+        </w:rPr>
+        <w:t>perubahan tersebut hanya</w:t>
+      </w:r>
+      <w:r>
+        <w:rPr>
+          <w:rFonts w:ascii="Times New Roman" w:hAnsi="Times New Roman" w:cs="Times New Roman"/>
+          <w:sz w:val="24"/>
+          <w:szCs w:val="24"/>
+        </w:rPr>
+        <w:t xml:space="preserve"> mengubah nilai byte satu lebih </w:t>
+      </w:r>
+      <w:r>
+        <w:rPr>
+          <w:rFonts w:ascii="Times New Roman" w:hAnsi="Times New Roman" w:cs="Times New Roman"/>
+          <w:sz w:val="24"/>
+          <w:szCs w:val="24"/>
+        </w:rPr>
+        <w:t>tinggi atau satu lebih rendah dari nilai sebelumnya.</w:t>
+      </w:r>
+      <w:r>
+        <w:rPr>
+          <w:rFonts w:ascii="Times New Roman" w:hAnsi="Times New Roman" w:cs="Times New Roman"/>
+          <w:sz w:val="24"/>
+          <w:szCs w:val="24"/>
+        </w:rPr>
+        <w:t xml:space="preserve"> </w:t>
+      </w:r>
+      <w:sdt>
+        <w:sdtPr>
+          <w:rPr>
+            <w:rFonts w:ascii="Times New Roman" w:hAnsi="Times New Roman" w:cs="Times New Roman"/>
+            <w:sz w:val="24"/>
+            <w:szCs w:val="24"/>
+          </w:rPr>
+          <w:id w:val="695968450"/>
+          <w:citation/>
+        </w:sdtPr>
+        <w:sdtContent>
+          <w:r>
+            <w:rPr>
+              <w:rFonts w:ascii="Times New Roman" w:hAnsi="Times New Roman" w:cs="Times New Roman"/>
+              <w:sz w:val="24"/>
+              <w:szCs w:val="24"/>
+            </w:rPr>
+            <w:fldChar w:fldCharType="begin"/>
+          </w:r>
+          <w:r>
+            <w:rPr>
+              <w:rFonts w:ascii="Times New Roman" w:hAnsi="Times New Roman" w:cs="Times New Roman"/>
+              <w:sz w:val="24"/>
+              <w:szCs w:val="24"/>
+              <w:lang w:val="en-ID"/>
+            </w:rPr>
+            <w:instrText xml:space="preserve"> CITATION Mun06 \l 14345 </w:instrText>
+          </w:r>
+          <w:r>
+            <w:rPr>
+              <w:rFonts w:ascii="Times New Roman" w:hAnsi="Times New Roman" w:cs="Times New Roman"/>
+              <w:sz w:val="24"/>
+              <w:szCs w:val="24"/>
+            </w:rPr>
+            <w:fldChar w:fldCharType="separate"/>
+          </w:r>
+          <w:r>
+            <w:rPr>
+              <w:rFonts w:ascii="Times New Roman" w:hAnsi="Times New Roman" w:cs="Times New Roman"/>
+              <w:noProof/>
+              <w:sz w:val="24"/>
+              <w:szCs w:val="24"/>
+              <w:lang w:val="en-ID"/>
+            </w:rPr>
+            <w:t>(Munir, Steganografi dan Watermaking, 2006)</w:t>
+          </w:r>
+          <w:r>
+            <w:rPr>
+              <w:rFonts w:ascii="Times New Roman" w:hAnsi="Times New Roman" w:cs="Times New Roman"/>
+              <w:sz w:val="24"/>
+              <w:szCs w:val="24"/>
+            </w:rPr>
+            <w:fldChar w:fldCharType="end"/>
+          </w:r>
+        </w:sdtContent>
+      </w:sdt>
+    </w:p>
+    <w:p>
+      <w:pPr>
+        <w:tabs>
+          <w:tab w:val="center" w:pos="4678"/>
+        </w:tabs>
+        <w:spacing w:after="0" w:line="360" w:lineRule="auto"/>
+        <w:ind w:left="709" w:firstLine="709"/>
+        <w:jc w:val="both"/>
+        <w:rPr>
+          <w:rFonts w:ascii="Times New Roman" w:hAnsi="Times New Roman" w:cs="Times New Roman"/>
+          <w:sz w:val="24"/>
+          <w:szCs w:val="24"/>
+        </w:rPr>
+      </w:pPr>
+      <w:r>
+        <w:rPr>
+          <w:rFonts w:ascii="Times New Roman" w:hAnsi="Times New Roman" w:cs="Times New Roman"/>
+          <w:noProof/>
+          <w:sz w:val="24"/>
+          <w:szCs w:val="24"/>
+          <w:u w:val="single"/>
+          <w:lang w:val="en-US"/>
+        </w:rPr>
+        <mc:AlternateContent>
+          <mc:Choice Requires="wps">
+            <w:drawing>
+              <wp:anchor distT="0" distB="0" distL="114300" distR="114300" simplePos="0" relativeHeight="251664384" behindDoc="0" locked="0" layoutInCell="1" allowOverlap="1" wp14:anchorId="130BCC81" wp14:editId="46B1223E">
+                <wp:simplePos x="0" y="0"/>
+                <wp:positionH relativeFrom="column">
+                  <wp:posOffset>1483772</wp:posOffset>
+                </wp:positionH>
+                <wp:positionV relativeFrom="paragraph">
+                  <wp:posOffset>206759</wp:posOffset>
+                </wp:positionV>
+                <wp:extent cx="233917" cy="255108"/>
+                <wp:effectExtent l="0" t="0" r="71120" b="50165"/>
+                <wp:wrapNone/>
+                <wp:docPr id="8" name="Straight Arrow Connector 8"/>
+                <wp:cNvGraphicFramePr/>
+                <a:graphic xmlns:a="http://schemas.openxmlformats.org/drawingml/2006/main">
+                  <a:graphicData uri="http://schemas.microsoft.com/office/word/2010/wordprocessingShape">
+                    <wps:wsp>
+                      <wps:cNvCnPr/>
+                      <wps:spPr>
+                        <a:xfrm>
+                          <a:off x="0" y="0"/>
+                          <a:ext cx="233917" cy="255108"/>
+                        </a:xfrm>
+                        <a:prstGeom prst="straightConnector1">
+                          <a:avLst/>
+                        </a:prstGeom>
+                        <a:ln>
+                          <a:tailEnd type="triangle"/>
+                        </a:ln>
+                      </wps:spPr>
+                      <wps:style>
+                        <a:lnRef idx="1">
+                          <a:schemeClr val="dk1"/>
+                        </a:lnRef>
+                        <a:fillRef idx="0">
+                          <a:schemeClr val="dk1"/>
+                        </a:fillRef>
+                        <a:effectRef idx="0">
+                          <a:schemeClr val="dk1"/>
+                        </a:effectRef>
+                        <a:fontRef idx="minor">
+                          <a:schemeClr val="tx1"/>
+                        </a:fontRef>
+                      </wps:style>
+                      <wps:bodyPr/>
+                    </wps:wsp>
+                  </a:graphicData>
+                </a:graphic>
+                <wp14:sizeRelH relativeFrom="margin">
+                  <wp14:pctWidth>0</wp14:pctWidth>
+                </wp14:sizeRelH>
+                <wp14:sizeRelV relativeFrom="margin">
+                  <wp14:pctHeight>0</wp14:pctHeight>
+                </wp14:sizeRelV>
+              </wp:anchor>
+            </w:drawing>
+          </mc:Choice>
+          <mc:Fallback>
+            <w:pict>
+              <v:shapetype w14:anchorId="185FE623" id="_x0000_t32" coordsize="21600,21600" o:spt="32" o:oned="t" path="m,l21600,21600e" filled="f">
+                <v:path arrowok="t" fillok="f" o:connecttype="none"/>
+                <o:lock v:ext="edit" shapetype="t"/>
+              </v:shapetype>
+              <v:shape id="Straight Arrow Connector 8" o:spid="_x0000_s1026" type="#_x0000_t32" style="position:absolute;margin-left:116.85pt;margin-top:16.3pt;width:18.4pt;height:20.1pt;z-index:251664384;visibility:visible;mso-wrap-style:square;mso-width-percent:0;mso-height-percent:0;mso-wrap-distance-left:9pt;mso-wrap-distance-top:0;mso-wrap-distance-right:9pt;mso-wrap-distance-bottom:0;mso-position-horizontal:absolute;mso-position-horizontal-relative:text;mso-position-vertical:absolute;mso-position-vertical-relative:text;mso-width-percent:0;mso-height-percent:0;mso-width-relative:margin;mso-height-relative:margin" o:gfxdata="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" strokecolor="black [3200]" strokeweight=".5pt">
+                <v:stroke endarrow="block" joinstyle="miter"/>
+              </v:shape>
+            </w:pict>
+          </mc:Fallback>
+        </mc:AlternateContent>
+      </w:r>
+      <w:r>
+        <w:rPr>
+          <w:rFonts w:ascii="Times New Roman" w:hAnsi="Times New Roman" w:cs="Times New Roman"/>
+          <w:noProof/>
+          <w:sz w:val="24"/>
+          <w:szCs w:val="24"/>
+          <w:u w:val="single"/>
+          <w:lang w:val="en-US"/>
+        </w:rPr>
+        <mc:AlternateContent>
+          <mc:Choice Requires="wps">
+            <w:drawing>
+              <wp:anchor distT="0" distB="0" distL="114300" distR="114300" simplePos="0" relativeHeight="251666432" behindDoc="0" locked="0" layoutInCell="1" allowOverlap="1" wp14:anchorId="4D2239E8" wp14:editId="351458E4">
+                <wp:simplePos x="0" y="0"/>
+                <wp:positionH relativeFrom="column">
+                  <wp:posOffset>728862</wp:posOffset>
+                </wp:positionH>
+                <wp:positionV relativeFrom="paragraph">
+                  <wp:posOffset>217392</wp:posOffset>
+                </wp:positionV>
+                <wp:extent cx="202018" cy="244548"/>
+                <wp:effectExtent l="38100" t="0" r="26670" b="60325"/>
+                <wp:wrapNone/>
+                <wp:docPr id="9" name="Straight Arrow Connector 9"/>
+                <wp:cNvGraphicFramePr/>
+                <a:graphic xmlns:a="http://schemas.openxmlformats.org/drawingml/2006/main">
+                  <a:graphicData uri="http://schemas.microsoft.com/office/word/2010/wordprocessingShape">
+                    <wps:wsp>
+                      <wps:cNvCnPr/>
+                      <wps:spPr>
+                        <a:xfrm flipH="1">
+                          <a:off x="0" y="0"/>
+                          <a:ext cx="202018" cy="244548"/>
+                        </a:xfrm>
+                        <a:prstGeom prst="straightConnector1">
+                          <a:avLst/>
+                        </a:prstGeom>
+                        <a:ln>
+                          <a:tailEnd type="triangle"/>
+                        </a:ln>
+                      </wps:spPr>
+                      <wps:style>
+                        <a:lnRef idx="1">
+                          <a:schemeClr val="dk1"/>
+                        </a:lnRef>
+                        <a:fillRef idx="0">
+                          <a:schemeClr val="dk1"/>
+                        </a:fillRef>
+                        <a:effectRef idx="0">
+                          <a:schemeClr val="dk1"/>
+                        </a:effectRef>
+                        <a:fontRef idx="minor">
+                          <a:schemeClr val="tx1"/>
+                        </a:fontRef>
+                      </wps:style>
+                      <wps:bodyPr/>
+                    </wps:wsp>
+                  </a:graphicData>
+                </a:graphic>
+                <wp14:sizeRelH relativeFrom="margin">
+                  <wp14:pctWidth>0</wp14:pctWidth>
+                </wp14:sizeRelH>
+                <wp14:sizeRelV relativeFrom="margin">
+                  <wp14:pctHeight>0</wp14:pctHeight>
+                </wp14:sizeRelV>
+              </wp:anchor>
+            </w:drawing>
+          </mc:Choice>
+          <mc:Fallback>
+            <w:pict>
+              <v:shape w14:anchorId="65F707F0" id="Straight Arrow Connector 9" o:spid="_x0000_s1026" type="#_x0000_t32" style="position:absolute;margin-left:57.4pt;margin-top:17.1pt;width:15.9pt;height:19.25pt;flip:x;z-index:251666432;visibility:visible;mso-wrap-style:square;mso-width-percent:0;mso-height-percent:0;mso-wrap-distance-left:9pt;mso-wrap-distance-top:0;mso-wrap-distance-right:9pt;mso-wrap-distance-bottom:0;mso-position-horizontal:absolute;mso-position-horizontal-relative:text;mso-position-vertical:absolute;mso-position-vertical-relative:text;mso-width-percent:0;mso-height-percent:0;mso-width-relative:margin;mso-height-relative:margin" o:gfxdata="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" strokecolor="black [3200]" strokeweight=".5pt">
+                <v:stroke endarrow="block" joinstyle="miter"/>
+              </v:shape>
+            </w:pict>
+          </mc:Fallback>
+        </mc:AlternateContent>
+      </w:r>
+      <w:r>
+        <w:rPr>
+          <w:rFonts w:ascii="Times New Roman" w:hAnsi="Times New Roman" w:cs="Times New Roman"/>
+          <w:sz w:val="24"/>
+          <w:szCs w:val="24"/>
+          <w:u w:val="single"/>
+        </w:rPr>
+        <w:t>1</w:t>
+      </w:r>
+      <w:r>
+        <w:rPr>
+          <w:rFonts w:ascii="Times New Roman" w:hAnsi="Times New Roman" w:cs="Times New Roman"/>
+          <w:sz w:val="24"/>
+          <w:szCs w:val="24"/>
+        </w:rPr>
+        <w:t>101001</w:t>
+      </w:r>
+      <w:r>
+        <w:rPr>
+          <w:rFonts w:ascii="Times New Roman" w:hAnsi="Times New Roman" w:cs="Times New Roman"/>
+          <w:sz w:val="24"/>
+          <w:szCs w:val="24"/>
+          <w:u w:val="single"/>
+        </w:rPr>
+        <w:t>0</w:t>
+      </w:r>
+    </w:p>
+    <w:p>
+      <w:pPr>
+        <w:spacing w:after="0" w:line="360" w:lineRule="auto"/>
+        <w:ind w:left="709" w:firstLine="709"/>
+        <w:jc w:val="center"/>
+        <w:rPr>
+          <w:rFonts w:ascii="Times New Roman" w:hAnsi="Times New Roman" w:cs="Times New Roman"/>
+          <w:sz w:val="24"/>
+          <w:szCs w:val="24"/>
+        </w:rPr>
+      </w:pPr>
+    </w:p>
+    <w:p>
+      <w:pPr>
+        <w:spacing w:after="0" w:line="360" w:lineRule="auto"/>
+        <w:jc w:val="both"/>
+        <w:rPr>
+          <w:rFonts w:ascii="Times New Roman" w:hAnsi="Times New Roman" w:cs="Times New Roman"/>
+          <w:sz w:val="24"/>
+          <w:szCs w:val="24"/>
+        </w:rPr>
+      </w:pPr>
+      <w:r>
+        <w:rPr>
+          <w:rFonts w:ascii="Times New Roman" w:hAnsi="Times New Roman" w:cs="Times New Roman"/>
+          <w:sz w:val="24"/>
+          <w:szCs w:val="24"/>
+        </w:rPr>
+        <w:tab/>
+        <w:t>MSB</w:t>
+      </w:r>
+      <w:r>
+        <w:rPr>
+          <w:rFonts w:ascii="Times New Roman" w:hAnsi="Times New Roman" w:cs="Times New Roman"/>
+          <w:sz w:val="24"/>
+          <w:szCs w:val="24"/>
+        </w:rPr>
+        <w:tab/>
+      </w:r>
+      <w:r>
+        <w:rPr>
+          <w:rFonts w:ascii="Times New Roman" w:hAnsi="Times New Roman" w:cs="Times New Roman"/>
+          <w:sz w:val="24"/>
+          <w:szCs w:val="24"/>
+        </w:rPr>
+        <w:tab/>
+      </w:r>
+      <w:r>
+        <w:rPr>
+          <w:rFonts w:ascii="Times New Roman" w:hAnsi="Times New Roman" w:cs="Times New Roman"/>
+          <w:sz w:val="24"/>
+          <w:szCs w:val="24"/>
+        </w:rPr>
+        <w:tab/>
+        <w:t>LSB</w:t>
       </w:r>
     </w:p>
     <w:p>
@@ -7643,6 +9371,7 @@
           <w:color w:val="auto"/>
           <w:sz w:val="24"/>
           <w:szCs w:val="24"/>
+          <w:highlight w:val="yellow"/>
         </w:rPr>
       </w:pPr>
       <w:r>
@@ -7653,7 +9382,18 @@
           <w:sz w:val="24"/>
           <w:szCs w:val="24"/>
         </w:rPr>
-        <w:t xml:space="preserve"> ASCII</w:t>
+        <w:t xml:space="preserve"> </w:t>
+      </w:r>
+      <w:r>
+        <w:rPr>
+          <w:rFonts w:ascii="Times New Roman" w:hAnsi="Times New Roman" w:cs="Times New Roman"/>
+          <w:b/>
+          <w:color w:val="auto"/>
+          <w:sz w:val="24"/>
+          <w:szCs w:val="24"/>
+          <w:highlight w:val="yellow"/>
+        </w:rPr>
+        <w:t>ASCII</w:t>
       </w:r>
     </w:p>
     <w:p>
@@ -7680,7 +9420,18 @@
           <w:sz w:val="24"/>
           <w:szCs w:val="24"/>
         </w:rPr>
-        <w:t xml:space="preserve"> Citra Digital</w:t>
+        <w:t xml:space="preserve"> Citra </w:t>
+      </w:r>
+      <w:r>
+        <w:rPr>
+          <w:rFonts w:ascii="Times New Roman" w:hAnsi="Times New Roman" w:cs="Times New Roman"/>
+          <w:b/>
+          <w:i/>
+          <w:color w:val="auto"/>
+          <w:sz w:val="24"/>
+          <w:szCs w:val="24"/>
+        </w:rPr>
+        <w:t>Digital</w:t>
       </w:r>
     </w:p>
     <w:p>
@@ -7831,8 +9582,407 @@
           <w:color w:val="auto"/>
           <w:lang w:val="en-ID"/>
         </w:rPr>
-        <w:t>Citra Digital</w:t>
-      </w:r>
+        <w:t xml:space="preserve">Citra </w:t>
+      </w:r>
+      <w:r>
+        <w:rPr>
+          <w:rFonts w:ascii="Times New Roman" w:hAnsi="Times New Roman" w:cs="Times New Roman"/>
+          <w:i/>
+          <w:color w:val="auto"/>
+          <w:lang w:val="en-ID"/>
+        </w:rPr>
+        <w:t>Digital</w:t>
+      </w:r>
+    </w:p>
+    <w:p>
+      <w:pPr>
+        <w:spacing w:line="360" w:lineRule="auto"/>
+        <w:ind w:left="1440" w:firstLine="720"/>
+        <w:jc w:val="both"/>
+        <w:rPr>
+          <w:rFonts w:ascii="Times New Roman" w:hAnsi="Times New Roman" w:cs="Times New Roman"/>
+          <w:sz w:val="24"/>
+          <w:szCs w:val="24"/>
+          <w:lang w:val="en-ID"/>
+        </w:rPr>
+      </w:pPr>
+      <w:r>
+        <w:rPr>
+          <w:rFonts w:ascii="Times New Roman" w:hAnsi="Times New Roman" w:cs="Times New Roman"/>
+          <w:sz w:val="24"/>
+          <w:szCs w:val="24"/>
+          <w:lang w:val="en-ID"/>
+        </w:rPr>
+        <w:t xml:space="preserve">Citra </w:t>
+      </w:r>
+      <w:r>
+        <w:rPr>
+          <w:rFonts w:ascii="Times New Roman" w:hAnsi="Times New Roman" w:cs="Times New Roman"/>
+          <w:i/>
+          <w:sz w:val="24"/>
+          <w:szCs w:val="24"/>
+          <w:lang w:val="en-ID"/>
+        </w:rPr>
+        <w:t>digital</w:t>
+      </w:r>
+      <w:r>
+        <w:rPr>
+          <w:rFonts w:ascii="Times New Roman" w:hAnsi="Times New Roman" w:cs="Times New Roman"/>
+          <w:sz w:val="24"/>
+          <w:szCs w:val="24"/>
+          <w:lang w:val="en-ID"/>
+        </w:rPr>
+        <w:t xml:space="preserve"> merupakan suatu array 2 dimensi atau suatu matriks yang elemen-elemennya menyata</w:t>
+      </w:r>
+      <w:r>
+        <w:rPr>
+          <w:rFonts w:ascii="Times New Roman" w:hAnsi="Times New Roman" w:cs="Times New Roman"/>
+          <w:sz w:val="24"/>
+          <w:szCs w:val="24"/>
+          <w:lang w:val="en-ID"/>
+        </w:rPr>
+        <w:t xml:space="preserve">kan tingkat keabuan/ </w:t>
+      </w:r>
+      <w:r>
+        <w:rPr>
+          <w:rFonts w:ascii="Times New Roman" w:hAnsi="Times New Roman" w:cs="Times New Roman"/>
+          <w:i/>
+          <w:sz w:val="24"/>
+          <w:szCs w:val="24"/>
+          <w:lang w:val="en-ID"/>
+        </w:rPr>
+        <w:t>gray level</w:t>
+      </w:r>
+      <w:r>
+        <w:rPr>
+          <w:rFonts w:ascii="Times New Roman" w:hAnsi="Times New Roman" w:cs="Times New Roman"/>
+          <w:sz w:val="24"/>
+          <w:szCs w:val="24"/>
+          <w:lang w:val="en-ID"/>
+        </w:rPr>
+        <w:t xml:space="preserve">/ </w:t>
+      </w:r>
+      <w:r>
+        <w:rPr>
+          <w:rFonts w:ascii="Times New Roman" w:hAnsi="Times New Roman" w:cs="Times New Roman"/>
+          <w:i/>
+          <w:sz w:val="24"/>
+          <w:szCs w:val="24"/>
+          <w:lang w:val="en-ID"/>
+        </w:rPr>
+        <w:t>gray scale</w:t>
+      </w:r>
+      <w:r>
+        <w:rPr>
+          <w:rFonts w:ascii="Times New Roman" w:hAnsi="Times New Roman" w:cs="Times New Roman"/>
+          <w:sz w:val="24"/>
+          <w:szCs w:val="24"/>
+          <w:lang w:val="en-ID"/>
+        </w:rPr>
+        <w:t xml:space="preserve"> dari elemen gambar, jadi informasi yang terkandung bersifat diskrit.</w:t>
+      </w:r>
+      <w:r>
+        <w:rPr>
+          <w:rFonts w:ascii="Times New Roman" w:hAnsi="Times New Roman" w:cs="Times New Roman"/>
+          <w:sz w:val="24"/>
+          <w:szCs w:val="24"/>
+          <w:lang w:val="en-ID"/>
+        </w:rPr>
+        <w:t xml:space="preserve"> </w:t>
+      </w:r>
+      <w:r>
+        <w:rPr>
+          <w:rFonts w:ascii="Times New Roman" w:hAnsi="Times New Roman" w:cs="Times New Roman"/>
+          <w:sz w:val="24"/>
+          <w:szCs w:val="24"/>
+          <w:lang w:val="en-ID"/>
+        </w:rPr>
+        <w:t xml:space="preserve">Citra </w:t>
+      </w:r>
+      <w:r>
+        <w:rPr>
+          <w:rFonts w:ascii="Times New Roman" w:hAnsi="Times New Roman" w:cs="Times New Roman"/>
+          <w:i/>
+          <w:sz w:val="24"/>
+          <w:szCs w:val="24"/>
+          <w:lang w:val="en-ID"/>
+        </w:rPr>
+        <w:t>digital</w:t>
+      </w:r>
+      <w:r>
+        <w:rPr>
+          <w:rFonts w:ascii="Times New Roman" w:hAnsi="Times New Roman" w:cs="Times New Roman"/>
+          <w:sz w:val="24"/>
+          <w:szCs w:val="24"/>
+          <w:lang w:val="en-ID"/>
+        </w:rPr>
+        <w:t xml:space="preserve"> umumnya bukan </w:t>
+      </w:r>
+      <w:r>
+        <w:rPr>
+          <w:rFonts w:ascii="Times New Roman" w:hAnsi="Times New Roman" w:cs="Times New Roman"/>
+          <w:sz w:val="24"/>
+          <w:szCs w:val="24"/>
+          <w:lang w:val="en-ID"/>
+        </w:rPr>
+        <w:lastRenderedPageBreak/>
+        <w:t>merupakan hasil lang</w:t>
+      </w:r>
+      <w:r>
+        <w:rPr>
+          <w:rFonts w:ascii="Times New Roman" w:hAnsi="Times New Roman" w:cs="Times New Roman"/>
+          <w:sz w:val="24"/>
+          <w:szCs w:val="24"/>
+          <w:lang w:val="en-ID"/>
+        </w:rPr>
+        <w:t xml:space="preserve">sung data rekaman suatu sistem. </w:t>
+      </w:r>
+      <w:r>
+        <w:rPr>
+          <w:rFonts w:ascii="Times New Roman" w:hAnsi="Times New Roman" w:cs="Times New Roman"/>
+          <w:sz w:val="24"/>
+          <w:szCs w:val="24"/>
+          <w:lang w:val="en-ID"/>
+        </w:rPr>
+        <w:t>Biasanya hasil rekaman data bersifat continue, seperti pada gambar monitor TV, f</w:t>
+      </w:r>
+      <w:r>
+        <w:rPr>
+          <w:rFonts w:ascii="Times New Roman" w:hAnsi="Times New Roman" w:cs="Times New Roman"/>
+          <w:sz w:val="24"/>
+          <w:szCs w:val="24"/>
+          <w:lang w:val="en-ID"/>
+        </w:rPr>
+        <w:t xml:space="preserve">oto x-ray, dan lain sebagainya. </w:t>
+      </w:r>
+      <w:r>
+        <w:rPr>
+          <w:rFonts w:ascii="Times New Roman" w:hAnsi="Times New Roman" w:cs="Times New Roman"/>
+          <w:sz w:val="24"/>
+          <w:szCs w:val="24"/>
+          <w:lang w:val="en-ID"/>
+        </w:rPr>
+        <w:t xml:space="preserve">Dengan demikian untuk mendapatkan suatu citra </w:t>
+      </w:r>
+      <w:r>
+        <w:rPr>
+          <w:rFonts w:ascii="Times New Roman" w:hAnsi="Times New Roman" w:cs="Times New Roman"/>
+          <w:i/>
+          <w:sz w:val="24"/>
+          <w:szCs w:val="24"/>
+          <w:lang w:val="en-ID"/>
+        </w:rPr>
+        <w:t>digital</w:t>
+      </w:r>
+      <w:r>
+        <w:rPr>
+          <w:rFonts w:ascii="Times New Roman" w:hAnsi="Times New Roman" w:cs="Times New Roman"/>
+          <w:sz w:val="24"/>
+          <w:szCs w:val="24"/>
+          <w:lang w:val="en-ID"/>
+        </w:rPr>
+        <w:t xml:space="preserve"> diperlukan suatu proses konversi, sehingga citra tersebut sel</w:t>
+      </w:r>
+      <w:r>
+        <w:rPr>
+          <w:rFonts w:ascii="Times New Roman" w:hAnsi="Times New Roman" w:cs="Times New Roman"/>
+          <w:sz w:val="24"/>
+          <w:szCs w:val="24"/>
+          <w:lang w:val="en-ID"/>
+        </w:rPr>
+        <w:t>anjutnya dapat diproses dengan k</w:t>
+      </w:r>
+      <w:r>
+        <w:rPr>
+          <w:rFonts w:ascii="Times New Roman" w:hAnsi="Times New Roman" w:cs="Times New Roman"/>
+          <w:sz w:val="24"/>
+          <w:szCs w:val="24"/>
+          <w:lang w:val="en-ID"/>
+        </w:rPr>
+        <w:t>omputer.</w:t>
+      </w:r>
+    </w:p>
+    <w:p>
+      <w:pPr>
+        <w:spacing w:line="360" w:lineRule="auto"/>
+        <w:ind w:left="1418" w:firstLine="709"/>
+        <w:jc w:val="both"/>
+        <w:rPr>
+          <w:rFonts w:ascii="Times New Roman" w:hAnsi="Times New Roman" w:cs="Times New Roman"/>
+          <w:sz w:val="24"/>
+          <w:szCs w:val="24"/>
+          <w:lang w:val="en-ID"/>
+        </w:rPr>
+      </w:pPr>
+      <w:r>
+        <w:rPr>
+          <w:rFonts w:ascii="Times New Roman" w:hAnsi="Times New Roman" w:cs="Times New Roman"/>
+          <w:sz w:val="24"/>
+          <w:szCs w:val="24"/>
+          <w:lang w:val="en-ID"/>
+        </w:rPr>
+        <w:t xml:space="preserve">Ada 3 bidang studi utama yang menangani pengolahan data atau informasi berbentuk gambar atau citra, </w:t>
+      </w:r>
+      <w:proofErr w:type="gramStart"/>
+      <w:r>
+        <w:rPr>
+          <w:rFonts w:ascii="Times New Roman" w:hAnsi="Times New Roman" w:cs="Times New Roman"/>
+          <w:sz w:val="24"/>
+          <w:szCs w:val="24"/>
+          <w:lang w:val="en-ID"/>
+        </w:rPr>
+        <w:t>yaitu :</w:t>
+      </w:r>
+      <w:proofErr w:type="gramEnd"/>
+    </w:p>
+    <w:p>
+      <w:pPr>
+        <w:pStyle w:val="ListParagraph"/>
+        <w:numPr>
+          <w:ilvl w:val="1"/>
+          <w:numId w:val="21"/>
+        </w:numPr>
+        <w:spacing w:line="360" w:lineRule="auto"/>
+        <w:ind w:left="1843"/>
+        <w:jc w:val="both"/>
+        <w:rPr>
+          <w:rFonts w:ascii="Times New Roman" w:hAnsi="Times New Roman" w:cs="Times New Roman"/>
+          <w:sz w:val="24"/>
+          <w:szCs w:val="24"/>
+          <w:lang w:val="en-ID"/>
+        </w:rPr>
+      </w:pPr>
+      <w:r>
+        <w:rPr>
+          <w:rFonts w:ascii="Times New Roman" w:hAnsi="Times New Roman" w:cs="Times New Roman"/>
+          <w:sz w:val="24"/>
+          <w:szCs w:val="24"/>
+          <w:lang w:val="en-ID"/>
+        </w:rPr>
+        <w:t>Grafika Komputer (</w:t>
+      </w:r>
+      <w:r>
+        <w:rPr>
+          <w:rFonts w:ascii="Times New Roman" w:hAnsi="Times New Roman" w:cs="Times New Roman"/>
+          <w:i/>
+          <w:sz w:val="24"/>
+          <w:szCs w:val="24"/>
+          <w:lang w:val="en-ID"/>
+        </w:rPr>
+        <w:t>Computer Graphics</w:t>
+      </w:r>
+      <w:r>
+        <w:rPr>
+          <w:rFonts w:ascii="Times New Roman" w:hAnsi="Times New Roman" w:cs="Times New Roman"/>
+          <w:sz w:val="24"/>
+          <w:szCs w:val="24"/>
+          <w:lang w:val="en-ID"/>
+        </w:rPr>
+        <w:t>)</w:t>
+      </w:r>
+    </w:p>
+    <w:p>
+      <w:pPr>
+        <w:pStyle w:val="ListParagraph"/>
+        <w:numPr>
+          <w:ilvl w:val="1"/>
+          <w:numId w:val="21"/>
+        </w:numPr>
+        <w:spacing w:line="360" w:lineRule="auto"/>
+        <w:ind w:left="1843"/>
+        <w:jc w:val="both"/>
+        <w:rPr>
+          <w:rFonts w:ascii="Times New Roman" w:hAnsi="Times New Roman" w:cs="Times New Roman"/>
+          <w:sz w:val="24"/>
+          <w:szCs w:val="24"/>
+          <w:lang w:val="en-ID"/>
+        </w:rPr>
+      </w:pPr>
+      <w:r>
+        <w:rPr>
+          <w:rFonts w:ascii="Times New Roman" w:hAnsi="Times New Roman" w:cs="Times New Roman"/>
+          <w:sz w:val="24"/>
+          <w:szCs w:val="24"/>
+          <w:lang w:val="en-ID"/>
+        </w:rPr>
+        <w:t>Pengolahan Citra</w:t>
+      </w:r>
+      <w:r>
+        <w:rPr>
+          <w:rFonts w:ascii="Times New Roman" w:hAnsi="Times New Roman" w:cs="Times New Roman"/>
+          <w:sz w:val="24"/>
+          <w:szCs w:val="24"/>
+          <w:lang w:val="en-ID"/>
+        </w:rPr>
+        <w:t xml:space="preserve"> (</w:t>
+      </w:r>
+      <w:r>
+        <w:rPr>
+          <w:rFonts w:ascii="Times New Roman" w:hAnsi="Times New Roman" w:cs="Times New Roman"/>
+          <w:i/>
+          <w:sz w:val="24"/>
+          <w:szCs w:val="24"/>
+          <w:lang w:val="en-ID"/>
+        </w:rPr>
+        <w:t>Image Processing</w:t>
+      </w:r>
+      <w:r>
+        <w:rPr>
+          <w:rFonts w:ascii="Times New Roman" w:hAnsi="Times New Roman" w:cs="Times New Roman"/>
+          <w:sz w:val="24"/>
+          <w:szCs w:val="24"/>
+          <w:lang w:val="en-ID"/>
+        </w:rPr>
+        <w:t>)</w:t>
+      </w:r>
+    </w:p>
+    <w:p>
+      <w:pPr>
+        <w:pStyle w:val="ListParagraph"/>
+        <w:numPr>
+          <w:ilvl w:val="1"/>
+          <w:numId w:val="21"/>
+        </w:numPr>
+        <w:spacing w:line="360" w:lineRule="auto"/>
+        <w:ind w:left="1843"/>
+        <w:jc w:val="both"/>
+        <w:rPr>
+          <w:rFonts w:ascii="Times New Roman" w:hAnsi="Times New Roman" w:cs="Times New Roman"/>
+          <w:sz w:val="24"/>
+          <w:szCs w:val="24"/>
+          <w:lang w:val="en-ID"/>
+        </w:rPr>
+      </w:pPr>
+      <w:r>
+        <w:rPr>
+          <w:rFonts w:ascii="Times New Roman" w:hAnsi="Times New Roman" w:cs="Times New Roman"/>
+          <w:sz w:val="24"/>
+          <w:szCs w:val="24"/>
+          <w:lang w:val="en-ID"/>
+        </w:rPr>
+        <w:t>Pengenalan Pola (</w:t>
+      </w:r>
+      <w:r>
+        <w:rPr>
+          <w:rFonts w:ascii="Times New Roman" w:hAnsi="Times New Roman" w:cs="Times New Roman"/>
+          <w:i/>
+          <w:sz w:val="24"/>
+          <w:szCs w:val="24"/>
+          <w:lang w:val="en-ID"/>
+        </w:rPr>
+        <w:t>Pattern Recognition</w:t>
+      </w:r>
+      <w:r>
+        <w:rPr>
+          <w:rFonts w:ascii="Times New Roman" w:hAnsi="Times New Roman" w:cs="Times New Roman"/>
+          <w:sz w:val="24"/>
+          <w:szCs w:val="24"/>
+          <w:lang w:val="en-ID"/>
+        </w:rPr>
+        <w:t>)</w:t>
+      </w:r>
+      <w:bookmarkStart w:id="8" w:name="_GoBack"/>
+      <w:bookmarkEnd w:id="8"/>
     </w:p>
     <w:p>
       <w:pPr>
@@ -7959,6 +10109,550 @@
           <w:szCs w:val="24"/>
         </w:rPr>
         <w:t xml:space="preserve"> MATLAB</w:t>
+      </w:r>
+    </w:p>
+    <w:p>
+      <w:pPr>
+        <w:spacing w:after="0" w:line="360" w:lineRule="auto"/>
+        <w:ind w:left="720" w:firstLine="698"/>
+        <w:jc w:val="both"/>
+        <w:rPr>
+          <w:rFonts w:ascii="Times New Roman" w:hAnsi="Times New Roman" w:cs="Times New Roman"/>
+          <w:sz w:val="24"/>
+          <w:szCs w:val="24"/>
+        </w:rPr>
+      </w:pPr>
+      <w:r>
+        <w:rPr>
+          <w:rFonts w:ascii="Times New Roman" w:hAnsi="Times New Roman" w:cs="Times New Roman"/>
+          <w:sz w:val="24"/>
+          <w:szCs w:val="24"/>
+        </w:rPr>
+        <w:t>MATLAB adalah sebuah program untuk</w:t>
+      </w:r>
+      <w:r>
+        <w:rPr>
+          <w:rFonts w:ascii="Times New Roman" w:hAnsi="Times New Roman" w:cs="Times New Roman"/>
+          <w:sz w:val="24"/>
+          <w:szCs w:val="24"/>
+        </w:rPr>
+        <w:t xml:space="preserve"> </w:t>
+      </w:r>
+      <w:r>
+        <w:rPr>
+          <w:rFonts w:ascii="Times New Roman" w:hAnsi="Times New Roman" w:cs="Times New Roman"/>
+          <w:sz w:val="24"/>
+          <w:szCs w:val="24"/>
+        </w:rPr>
+        <w:t>mengana</w:t>
+      </w:r>
+      <w:r>
+        <w:rPr>
+          <w:rFonts w:ascii="Times New Roman" w:hAnsi="Times New Roman" w:cs="Times New Roman"/>
+          <w:sz w:val="24"/>
+          <w:szCs w:val="24"/>
+        </w:rPr>
+        <w:t xml:space="preserve">lisis dan mengkomputasi </w:t>
+      </w:r>
+      <w:r>
+        <w:rPr>
+          <w:rFonts w:ascii="Times New Roman" w:hAnsi="Times New Roman" w:cs="Times New Roman"/>
+          <w:i/>
+          <w:sz w:val="24"/>
+          <w:szCs w:val="24"/>
+        </w:rPr>
+        <w:t>numeric</w:t>
+      </w:r>
+      <w:r>
+        <w:rPr>
+          <w:rFonts w:ascii="Times New Roman" w:hAnsi="Times New Roman" w:cs="Times New Roman"/>
+          <w:sz w:val="24"/>
+          <w:szCs w:val="24"/>
+        </w:rPr>
+        <w:t xml:space="preserve"> </w:t>
+      </w:r>
+      <w:r>
+        <w:rPr>
+          <w:rFonts w:ascii="Times New Roman" w:hAnsi="Times New Roman" w:cs="Times New Roman"/>
+          <w:sz w:val="24"/>
+          <w:szCs w:val="24"/>
+        </w:rPr>
+        <w:t>dan mer</w:t>
+      </w:r>
+      <w:r>
+        <w:rPr>
+          <w:rFonts w:ascii="Times New Roman" w:hAnsi="Times New Roman" w:cs="Times New Roman"/>
+          <w:sz w:val="24"/>
+          <w:szCs w:val="24"/>
+        </w:rPr>
+        <w:t xml:space="preserve">upakan suatu bahasa pemrograman </w:t>
+      </w:r>
+      <w:r>
+        <w:rPr>
+          <w:rFonts w:ascii="Times New Roman" w:hAnsi="Times New Roman" w:cs="Times New Roman"/>
+          <w:sz w:val="24"/>
+          <w:szCs w:val="24"/>
+        </w:rPr>
+        <w:t>matematik</w:t>
+      </w:r>
+      <w:r>
+        <w:rPr>
+          <w:rFonts w:ascii="Times New Roman" w:hAnsi="Times New Roman" w:cs="Times New Roman"/>
+          <w:sz w:val="24"/>
+          <w:szCs w:val="24"/>
+        </w:rPr>
+        <w:t xml:space="preserve">a lanjutan yang dibentuk dengan </w:t>
+      </w:r>
+      <w:r>
+        <w:rPr>
+          <w:rFonts w:ascii="Times New Roman" w:hAnsi="Times New Roman" w:cs="Times New Roman"/>
+          <w:sz w:val="24"/>
+          <w:szCs w:val="24"/>
+        </w:rPr>
+        <w:t>dasar pemikir</w:t>
+      </w:r>
+      <w:r>
+        <w:rPr>
+          <w:rFonts w:ascii="Times New Roman" w:hAnsi="Times New Roman" w:cs="Times New Roman"/>
+          <w:sz w:val="24"/>
+          <w:szCs w:val="24"/>
+        </w:rPr>
+        <w:t xml:space="preserve">an menggunakan sifat dan bentuk </w:t>
+      </w:r>
+      <w:r>
+        <w:rPr>
+          <w:rFonts w:ascii="Times New Roman" w:hAnsi="Times New Roman" w:cs="Times New Roman"/>
+          <w:sz w:val="24"/>
+          <w:szCs w:val="24"/>
+        </w:rPr>
+        <w:t>matriks. Awalnya, prog</w:t>
+      </w:r>
+      <w:r>
+        <w:rPr>
+          <w:rFonts w:ascii="Times New Roman" w:hAnsi="Times New Roman" w:cs="Times New Roman"/>
+          <w:sz w:val="24"/>
+          <w:szCs w:val="24"/>
+        </w:rPr>
+        <w:t xml:space="preserve">ram ini merupakan </w:t>
+      </w:r>
+      <w:r>
+        <w:rPr>
+          <w:rFonts w:ascii="Times New Roman" w:hAnsi="Times New Roman" w:cs="Times New Roman"/>
+          <w:i/>
+          <w:sz w:val="24"/>
+          <w:szCs w:val="24"/>
+        </w:rPr>
+        <w:t>interface</w:t>
+      </w:r>
+      <w:r>
+        <w:rPr>
+          <w:rFonts w:ascii="Times New Roman" w:hAnsi="Times New Roman" w:cs="Times New Roman"/>
+          <w:sz w:val="24"/>
+          <w:szCs w:val="24"/>
+        </w:rPr>
+        <w:t xml:space="preserve"> untuk k</w:t>
+      </w:r>
+      <w:r>
+        <w:rPr>
+          <w:rFonts w:ascii="Times New Roman" w:hAnsi="Times New Roman" w:cs="Times New Roman"/>
+          <w:sz w:val="24"/>
+          <w:szCs w:val="24"/>
+        </w:rPr>
+        <w:t xml:space="preserve">oleksi rutin-rutin numerik dari </w:t>
+      </w:r>
+      <w:r>
+        <w:rPr>
+          <w:rFonts w:ascii="Times New Roman" w:hAnsi="Times New Roman" w:cs="Times New Roman"/>
+          <w:sz w:val="24"/>
+          <w:szCs w:val="24"/>
+        </w:rPr>
+        <w:t>proyek L</w:t>
+      </w:r>
+      <w:r>
+        <w:rPr>
+          <w:rFonts w:ascii="Times New Roman" w:hAnsi="Times New Roman" w:cs="Times New Roman"/>
+          <w:sz w:val="24"/>
+          <w:szCs w:val="24"/>
+        </w:rPr>
+        <w:t xml:space="preserve">INPACK dan EISPACK dikembangkan </w:t>
+      </w:r>
+      <w:r>
+        <w:rPr>
+          <w:rFonts w:ascii="Times New Roman" w:hAnsi="Times New Roman" w:cs="Times New Roman"/>
+          <w:sz w:val="24"/>
+          <w:szCs w:val="24"/>
+        </w:rPr>
+        <w:t>m</w:t>
+      </w:r>
+      <w:r>
+        <w:rPr>
+          <w:rFonts w:ascii="Times New Roman" w:hAnsi="Times New Roman" w:cs="Times New Roman"/>
+          <w:sz w:val="24"/>
+          <w:szCs w:val="24"/>
+        </w:rPr>
+        <w:t xml:space="preserve">enggunakan bahasa FORTRAN namun </w:t>
+      </w:r>
+      <w:r>
+        <w:rPr>
+          <w:rFonts w:ascii="Times New Roman" w:hAnsi="Times New Roman" w:cs="Times New Roman"/>
+          <w:sz w:val="24"/>
+          <w:szCs w:val="24"/>
+        </w:rPr>
+        <w:t xml:space="preserve">sekarang </w:t>
+      </w:r>
+      <w:r>
+        <w:rPr>
+          <w:rFonts w:ascii="Times New Roman" w:hAnsi="Times New Roman" w:cs="Times New Roman"/>
+          <w:sz w:val="24"/>
+          <w:szCs w:val="24"/>
+        </w:rPr>
+        <w:t xml:space="preserve">merupakan produk komersial dari </w:t>
+      </w:r>
+      <w:r>
+        <w:rPr>
+          <w:rFonts w:ascii="Times New Roman" w:hAnsi="Times New Roman" w:cs="Times New Roman"/>
+          <w:sz w:val="24"/>
+          <w:szCs w:val="24"/>
+        </w:rPr>
+        <w:t>perusahaan Mathworks, Inc. yang dalam</w:t>
+      </w:r>
+    </w:p>
+    <w:p>
+      <w:pPr>
+        <w:spacing w:after="0" w:line="360" w:lineRule="auto"/>
+        <w:ind w:left="720"/>
+        <w:jc w:val="both"/>
+        <w:rPr>
+          <w:rFonts w:ascii="Times New Roman" w:hAnsi="Times New Roman" w:cs="Times New Roman"/>
+          <w:sz w:val="24"/>
+          <w:szCs w:val="24"/>
+        </w:rPr>
+      </w:pPr>
+      <w:proofErr w:type="gramStart"/>
+      <w:r>
+        <w:rPr>
+          <w:rFonts w:ascii="Times New Roman" w:hAnsi="Times New Roman" w:cs="Times New Roman"/>
+          <w:sz w:val="24"/>
+          <w:szCs w:val="24"/>
+        </w:rPr>
+        <w:t>perkembangan</w:t>
+      </w:r>
+      <w:proofErr w:type="gramEnd"/>
+      <w:r>
+        <w:rPr>
+          <w:rFonts w:ascii="Times New Roman" w:hAnsi="Times New Roman" w:cs="Times New Roman"/>
+          <w:sz w:val="24"/>
+          <w:szCs w:val="24"/>
+        </w:rPr>
+        <w:t xml:space="preserve"> selanjutnya dikembangkan</w:t>
+      </w:r>
+      <w:r>
+        <w:rPr>
+          <w:rFonts w:ascii="Times New Roman" w:hAnsi="Times New Roman" w:cs="Times New Roman"/>
+          <w:sz w:val="24"/>
+          <w:szCs w:val="24"/>
+        </w:rPr>
+        <w:t xml:space="preserve"> </w:t>
+      </w:r>
+      <w:r>
+        <w:rPr>
+          <w:rFonts w:ascii="Times New Roman" w:hAnsi="Times New Roman" w:cs="Times New Roman"/>
+          <w:sz w:val="24"/>
+          <w:szCs w:val="24"/>
+        </w:rPr>
+        <w:t>mengg</w:t>
+      </w:r>
+      <w:r>
+        <w:rPr>
+          <w:rFonts w:ascii="Times New Roman" w:hAnsi="Times New Roman" w:cs="Times New Roman"/>
+          <w:sz w:val="24"/>
+          <w:szCs w:val="24"/>
+        </w:rPr>
+        <w:t xml:space="preserve">unakan bahasa C++ dan assembler </w:t>
+      </w:r>
+      <w:r>
+        <w:rPr>
+          <w:rFonts w:ascii="Times New Roman" w:hAnsi="Times New Roman" w:cs="Times New Roman"/>
+          <w:sz w:val="24"/>
+          <w:szCs w:val="24"/>
+        </w:rPr>
+        <w:t>(utamanya untuk fungsi-fungsi dasar MATLAB).</w:t>
+      </w:r>
+    </w:p>
+    <w:p>
+      <w:pPr>
+        <w:spacing w:after="0" w:line="360" w:lineRule="auto"/>
+        <w:ind w:left="720" w:firstLine="720"/>
+        <w:jc w:val="both"/>
+        <w:rPr>
+          <w:rFonts w:ascii="Times New Roman" w:hAnsi="Times New Roman" w:cs="Times New Roman"/>
+          <w:sz w:val="24"/>
+          <w:szCs w:val="24"/>
+        </w:rPr>
+      </w:pPr>
+      <w:r>
+        <w:rPr>
+          <w:rFonts w:ascii="Times New Roman" w:hAnsi="Times New Roman" w:cs="Times New Roman"/>
+          <w:sz w:val="24"/>
+          <w:szCs w:val="24"/>
+        </w:rPr>
+        <w:t>Matlab banyak digunakan pada:</w:t>
+      </w:r>
+    </w:p>
+    <w:p>
+      <w:pPr>
+        <w:pStyle w:val="ListParagraph"/>
+        <w:numPr>
+          <w:ilvl w:val="0"/>
+          <w:numId w:val="20"/>
+        </w:numPr>
+        <w:spacing w:after="0" w:line="360" w:lineRule="auto"/>
+        <w:jc w:val="both"/>
+        <w:rPr>
+          <w:rFonts w:ascii="Times New Roman" w:hAnsi="Times New Roman" w:cs="Times New Roman"/>
+          <w:sz w:val="24"/>
+          <w:szCs w:val="24"/>
+        </w:rPr>
+      </w:pPr>
+      <w:r>
+        <w:rPr>
+          <w:rFonts w:ascii="Times New Roman" w:hAnsi="Times New Roman" w:cs="Times New Roman"/>
+          <w:sz w:val="24"/>
+          <w:szCs w:val="24"/>
+        </w:rPr>
+        <w:t>Matematika dan Komputansi</w:t>
+      </w:r>
+    </w:p>
+    <w:p>
+      <w:pPr>
+        <w:pStyle w:val="ListParagraph"/>
+        <w:numPr>
+          <w:ilvl w:val="0"/>
+          <w:numId w:val="20"/>
+        </w:numPr>
+        <w:spacing w:after="0" w:line="360" w:lineRule="auto"/>
+        <w:jc w:val="both"/>
+        <w:rPr>
+          <w:rFonts w:ascii="Times New Roman" w:hAnsi="Times New Roman" w:cs="Times New Roman"/>
+          <w:sz w:val="24"/>
+          <w:szCs w:val="24"/>
+        </w:rPr>
+      </w:pPr>
+      <w:r>
+        <w:rPr>
+          <w:rFonts w:ascii="Times New Roman" w:hAnsi="Times New Roman" w:cs="Times New Roman"/>
+          <w:sz w:val="24"/>
+          <w:szCs w:val="24"/>
+        </w:rPr>
+        <w:t>Pengembangan dan Algoritma</w:t>
+      </w:r>
+    </w:p>
+    <w:p>
+      <w:pPr>
+        <w:pStyle w:val="ListParagraph"/>
+        <w:numPr>
+          <w:ilvl w:val="0"/>
+          <w:numId w:val="20"/>
+        </w:numPr>
+        <w:spacing w:after="0" w:line="360" w:lineRule="auto"/>
+        <w:jc w:val="both"/>
+        <w:rPr>
+          <w:rFonts w:ascii="Times New Roman" w:hAnsi="Times New Roman" w:cs="Times New Roman"/>
+          <w:sz w:val="24"/>
+          <w:szCs w:val="24"/>
+        </w:rPr>
+      </w:pPr>
+      <w:r>
+        <w:rPr>
+          <w:rFonts w:ascii="Times New Roman" w:hAnsi="Times New Roman" w:cs="Times New Roman"/>
+          <w:sz w:val="24"/>
+          <w:szCs w:val="24"/>
+        </w:rPr>
+        <w:t>Pemrograman modeling, simulasi, dan</w:t>
+      </w:r>
+      <w:r>
+        <w:rPr>
+          <w:rFonts w:ascii="Times New Roman" w:hAnsi="Times New Roman" w:cs="Times New Roman"/>
+          <w:sz w:val="24"/>
+          <w:szCs w:val="24"/>
+        </w:rPr>
+        <w:t xml:space="preserve"> </w:t>
+      </w:r>
+      <w:r>
+        <w:rPr>
+          <w:rFonts w:ascii="Times New Roman" w:hAnsi="Times New Roman" w:cs="Times New Roman"/>
+          <w:sz w:val="24"/>
+          <w:szCs w:val="24"/>
+        </w:rPr>
+        <w:t>pembuatan prototipe</w:t>
+      </w:r>
+    </w:p>
+    <w:p>
+      <w:pPr>
+        <w:pStyle w:val="ListParagraph"/>
+        <w:numPr>
+          <w:ilvl w:val="0"/>
+          <w:numId w:val="20"/>
+        </w:numPr>
+        <w:spacing w:after="0" w:line="360" w:lineRule="auto"/>
+        <w:jc w:val="both"/>
+        <w:rPr>
+          <w:rFonts w:ascii="Times New Roman" w:hAnsi="Times New Roman" w:cs="Times New Roman"/>
+          <w:sz w:val="24"/>
+          <w:szCs w:val="24"/>
+        </w:rPr>
+      </w:pPr>
+      <w:r>
+        <w:rPr>
+          <w:rFonts w:ascii="Times New Roman" w:hAnsi="Times New Roman" w:cs="Times New Roman"/>
+          <w:sz w:val="24"/>
+          <w:szCs w:val="24"/>
+        </w:rPr>
+        <w:t>Analisis d</w:t>
+      </w:r>
+      <w:r>
+        <w:rPr>
+          <w:rFonts w:ascii="Times New Roman" w:hAnsi="Times New Roman" w:cs="Times New Roman"/>
+          <w:sz w:val="24"/>
+          <w:szCs w:val="24"/>
+        </w:rPr>
+        <w:t>ata, eksplorasi dan visualisasi</w:t>
+      </w:r>
+    </w:p>
+    <w:p>
+      <w:pPr>
+        <w:pStyle w:val="ListParagraph"/>
+        <w:numPr>
+          <w:ilvl w:val="0"/>
+          <w:numId w:val="20"/>
+        </w:numPr>
+        <w:spacing w:after="0" w:line="360" w:lineRule="auto"/>
+        <w:jc w:val="both"/>
+        <w:rPr>
+          <w:rFonts w:ascii="Times New Roman" w:hAnsi="Times New Roman" w:cs="Times New Roman"/>
+          <w:sz w:val="24"/>
+          <w:szCs w:val="24"/>
+        </w:rPr>
+      </w:pPr>
+      <w:r>
+        <w:rPr>
+          <w:rFonts w:ascii="Times New Roman" w:hAnsi="Times New Roman" w:cs="Times New Roman"/>
+          <w:sz w:val="24"/>
+          <w:szCs w:val="24"/>
+        </w:rPr>
+        <w:t>Analisis numerik dan statistik</w:t>
+      </w:r>
+    </w:p>
+    <w:p>
+      <w:pPr>
+        <w:pStyle w:val="ListParagraph"/>
+        <w:numPr>
+          <w:ilvl w:val="0"/>
+          <w:numId w:val="20"/>
+        </w:numPr>
+        <w:spacing w:after="0" w:line="360" w:lineRule="auto"/>
+        <w:jc w:val="both"/>
+        <w:rPr>
+          <w:rFonts w:ascii="Times New Roman" w:hAnsi="Times New Roman" w:cs="Times New Roman"/>
+          <w:sz w:val="24"/>
+          <w:szCs w:val="24"/>
+        </w:rPr>
+      </w:pPr>
+      <w:r>
+        <w:rPr>
+          <w:rFonts w:ascii="Times New Roman" w:hAnsi="Times New Roman" w:cs="Times New Roman"/>
+          <w:sz w:val="24"/>
+          <w:szCs w:val="24"/>
+        </w:rPr>
+        <w:lastRenderedPageBreak/>
+        <w:t>Pengembangan aplikasi teknik</w:t>
+      </w:r>
+      <w:r>
+        <w:rPr>
+          <w:rFonts w:ascii="Times New Roman" w:hAnsi="Times New Roman" w:cs="Times New Roman"/>
+          <w:sz w:val="24"/>
+          <w:szCs w:val="24"/>
+        </w:rPr>
+        <w:t xml:space="preserve"> </w:t>
+      </w:r>
+      <w:sdt>
+        <w:sdtPr>
+          <w:id w:val="-1299065065"/>
+          <w:citation/>
+        </w:sdtPr>
+        <w:sdtContent>
+          <w:r>
+            <w:rPr>
+              <w:rFonts w:ascii="Times New Roman" w:hAnsi="Times New Roman" w:cs="Times New Roman"/>
+              <w:sz w:val="24"/>
+              <w:szCs w:val="24"/>
+            </w:rPr>
+            <w:fldChar w:fldCharType="begin"/>
+          </w:r>
+          <w:r>
+            <w:rPr>
+              <w:rFonts w:ascii="Times New Roman" w:hAnsi="Times New Roman" w:cs="Times New Roman"/>
+              <w:sz w:val="24"/>
+              <w:szCs w:val="24"/>
+              <w:lang w:val="en-ID"/>
+            </w:rPr>
+            <w:instrText xml:space="preserve"> CITATION Irf13 \l 14345 </w:instrText>
+          </w:r>
+          <w:r>
+            <w:rPr>
+              <w:rFonts w:ascii="Times New Roman" w:hAnsi="Times New Roman" w:cs="Times New Roman"/>
+              <w:sz w:val="24"/>
+              <w:szCs w:val="24"/>
+            </w:rPr>
+            <w:fldChar w:fldCharType="separate"/>
+          </w:r>
+          <w:r>
+            <w:rPr>
+              <w:rFonts w:ascii="Times New Roman" w:hAnsi="Times New Roman" w:cs="Times New Roman"/>
+              <w:noProof/>
+              <w:sz w:val="24"/>
+              <w:szCs w:val="24"/>
+              <w:lang w:val="en-ID"/>
+            </w:rPr>
+            <w:t>(Irfan, 2013)</w:t>
+          </w:r>
+          <w:r>
+            <w:rPr>
+              <w:rFonts w:ascii="Times New Roman" w:hAnsi="Times New Roman" w:cs="Times New Roman"/>
+              <w:sz w:val="24"/>
+              <w:szCs w:val="24"/>
+            </w:rPr>
+            <w:fldChar w:fldCharType="end"/>
+          </w:r>
+        </w:sdtContent>
+      </w:sdt>
+    </w:p>
+    <w:p>
+      <w:pPr>
+        <w:spacing w:after="0" w:line="360" w:lineRule="auto"/>
+        <w:ind w:left="720"/>
+        <w:jc w:val="both"/>
+        <w:rPr>
+          <w:rFonts w:ascii="Times New Roman" w:hAnsi="Times New Roman" w:cs="Times New Roman"/>
+          <w:sz w:val="24"/>
+          <w:szCs w:val="24"/>
+        </w:rPr>
+      </w:pPr>
+      <w:r>
+        <w:rPr>
+          <w:rFonts w:ascii="Times New Roman" w:hAnsi="Times New Roman" w:cs="Times New Roman"/>
+          <w:sz w:val="24"/>
+          <w:szCs w:val="24"/>
+        </w:rPr>
+        <w:tab/>
+      </w:r>
+      <w:r>
+        <w:rPr>
+          <w:rFonts w:ascii="Times New Roman" w:hAnsi="Times New Roman" w:cs="Times New Roman"/>
+          <w:sz w:val="24"/>
+          <w:szCs w:val="24"/>
+        </w:rPr>
+        <w:t>.</w:t>
       </w:r>
     </w:p>
     <w:p/>
@@ -8159,6 +10853,23 @@
                   <w:noProof/>
                   <w:lang w:val="en-ID"/>
                 </w:rPr>
+                <w:t>Kessler, G. C. (2001). Steganography Hiding Data Within Data.</w:t>
+              </w:r>
+            </w:p>
+            <w:p>
+              <w:pPr>
+                <w:pStyle w:val="Bibliography"/>
+                <w:ind w:left="720" w:hanging="720"/>
+                <w:rPr>
+                  <w:noProof/>
+                  <w:lang w:val="en-ID"/>
+                </w:rPr>
+              </w:pPr>
+              <w:r>
+                <w:rPr>
+                  <w:noProof/>
+                  <w:lang w:val="en-ID"/>
+                </w:rPr>
                 <w:t xml:space="preserve">M. K., Kadam, K., Koshti, A., &amp; Dunghav, P. (2012). Steganography Using Least Signicant Bit Algorithm. </w:t>
               </w:r>
               <w:r>
@@ -8176,6 +10887,36 @@
                   <w:lang w:val="en-ID"/>
                 </w:rPr>
                 <w:t>, Vol. 2, Issue 3, pp. 338-341.</w:t>
+              </w:r>
+            </w:p>
+            <w:p>
+              <w:pPr>
+                <w:pStyle w:val="Bibliography"/>
+                <w:ind w:left="720" w:hanging="720"/>
+                <w:rPr>
+                  <w:noProof/>
+                  <w:lang w:val="en-US"/>
+                </w:rPr>
+              </w:pPr>
+              <w:r>
+                <w:rPr>
+                  <w:noProof/>
+                </w:rPr>
+                <w:t xml:space="preserve">Munir, R. (2006). Steganografi dan Watermaking. In R. Munir, </w:t>
+              </w:r>
+              <w:r>
+                <w:rPr>
+                  <w:i/>
+                  <w:iCs/>
+                  <w:noProof/>
+                </w:rPr>
+                <w:t>Kriptografi.</w:t>
+              </w:r>
+              <w:r>
+                <w:rPr>
+                  <w:noProof/>
+                </w:rPr>
+                <w:t xml:space="preserve"> Bandung: Informatika.</w:t>
               </w:r>
             </w:p>
             <w:p>
@@ -8209,6 +10950,39 @@
                   <w:lang w:val="en-ID"/>
                 </w:rPr>
                 <w:t xml:space="preserve"> Retrieved from http://informatika.stei.itb.ac.id/~rinaldi.munir/Kriptografi/2014-2015/Steganografi%20(2015).pdf</w:t>
+              </w:r>
+            </w:p>
+            <w:p>
+              <w:pPr>
+                <w:pStyle w:val="Bibliography"/>
+                <w:ind w:left="720" w:hanging="720"/>
+                <w:rPr>
+                  <w:noProof/>
+                  <w:lang w:val="en-ID"/>
+                </w:rPr>
+              </w:pPr>
+              <w:r>
+                <w:rPr>
+                  <w:noProof/>
+                  <w:lang w:val="en-ID"/>
+                </w:rPr>
+                <w:t xml:space="preserve">Munir, R. (2018). Steganografi. In R. Munir, </w:t>
+              </w:r>
+              <w:r>
+                <w:rPr>
+                  <w:i/>
+                  <w:iCs/>
+                  <w:noProof/>
+                  <w:lang w:val="en-ID"/>
+                </w:rPr>
+                <w:t>Kriptografi.</w:t>
+              </w:r>
+              <w:r>
+                <w:rPr>
+                  <w:noProof/>
+                  <w:lang w:val="en-ID"/>
+                </w:rPr>
+                <w:t xml:space="preserve"> Bandung: Informatika.</w:t>
               </w:r>
             </w:p>
             <w:p>
@@ -8638,6 +11412,205 @@
     </w:lvl>
   </w:abstractNum>
   <w:abstractNum w:abstractNumId="3">
+    <w:nsid w:val="2A8318FE"/>
+    <w:multiLevelType w:val="hybridMultilevel"/>
+    <w:tmpl w:val="1EDAD5D0"/>
+    <w:lvl w:ilvl="0" w:tplc="04090019">
+      <w:start w:val="1"/>
+      <w:numFmt w:val="lowerLetter"/>
+      <w:lvlText w:val="%1."/>
+      <w:lvlJc w:val="left"/>
+      <w:pPr>
+        <w:ind w:left="2138" w:hanging="360"/>
+      </w:pPr>
+    </w:lvl>
+    <w:lvl w:ilvl="1" w:tplc="04090019">
+      <w:start w:val="1"/>
+      <w:numFmt w:val="lowerLetter"/>
+      <w:lvlText w:val="%2."/>
+      <w:lvlJc w:val="left"/>
+      <w:pPr>
+        <w:ind w:left="2858" w:hanging="360"/>
+      </w:pPr>
+    </w:lvl>
+    <w:lvl w:ilvl="2" w:tplc="0409001B" w:tentative="1">
+      <w:start w:val="1"/>
+      <w:numFmt w:val="lowerRoman"/>
+      <w:lvlText w:val="%3."/>
+      <w:lvlJc w:val="right"/>
+      <w:pPr>
+        <w:ind w:left="3578" w:hanging="180"/>
+      </w:pPr>
+    </w:lvl>
+    <w:lvl w:ilvl="3" w:tplc="0409000F" w:tentative="1">
+      <w:start w:val="1"/>
+      <w:numFmt w:val="decimal"/>
+      <w:lvlText w:val="%4."/>
+      <w:lvlJc w:val="left"/>
+      <w:pPr>
+        <w:ind w:left="4298" w:hanging="360"/>
+      </w:pPr>
+    </w:lvl>
+    <w:lvl w:ilvl="4" w:tplc="04090019" w:tentative="1">
+      <w:start w:val="1"/>
+      <w:numFmt w:val="lowerLetter"/>
+      <w:lvlText w:val="%5."/>
+      <w:lvlJc w:val="left"/>
+      <w:pPr>
+        <w:ind w:left="5018" w:hanging="360"/>
+      </w:pPr>
+    </w:lvl>
+    <w:lvl w:ilvl="5" w:tplc="0409001B" w:tentative="1">
+      <w:start w:val="1"/>
+      <w:numFmt w:val="lowerRoman"/>
+      <w:lvlText w:val="%6."/>
+      <w:lvlJc w:val="right"/>
+      <w:pPr>
+        <w:ind w:left="5738" w:hanging="180"/>
+      </w:pPr>
+    </w:lvl>
+    <w:lvl w:ilvl="6" w:tplc="0409000F" w:tentative="1">
+      <w:start w:val="1"/>
+      <w:numFmt w:val="decimal"/>
+      <w:lvlText w:val="%7."/>
+      <w:lvlJc w:val="left"/>
+      <w:pPr>
+        <w:ind w:left="6458" w:hanging="360"/>
+      </w:pPr>
+    </w:lvl>
+    <w:lvl w:ilvl="7" w:tplc="04090019" w:tentative="1">
+      <w:start w:val="1"/>
+      <w:numFmt w:val="lowerLetter"/>
+      <w:lvlText w:val="%8."/>
+      <w:lvlJc w:val="left"/>
+      <w:pPr>
+        <w:ind w:left="7178" w:hanging="360"/>
+      </w:pPr>
+    </w:lvl>
+    <w:lvl w:ilvl="8" w:tplc="0409001B" w:tentative="1">
+      <w:start w:val="1"/>
+      <w:numFmt w:val="lowerRoman"/>
+      <w:lvlText w:val="%9."/>
+      <w:lvlJc w:val="right"/>
+      <w:pPr>
+        <w:ind w:left="7898" w:hanging="180"/>
+      </w:pPr>
+    </w:lvl>
+  </w:abstractNum>
+  <w:abstractNum w:abstractNumId="4">
+    <w:nsid w:val="324239FE"/>
+    <w:multiLevelType w:val="hybridMultilevel"/>
+    <w:tmpl w:val="2E04C162"/>
+    <w:lvl w:ilvl="0" w:tplc="04090001">
+      <w:start w:val="1"/>
+      <w:numFmt w:val="bullet"/>
+      <w:lvlText w:val=""/>
+      <w:lvlJc w:val="left"/>
+      <w:pPr>
+        <w:ind w:left="1440" w:hanging="360"/>
+      </w:pPr>
+      <w:rPr>
+        <w:rFonts w:ascii="Symbol" w:hAnsi="Symbol" w:hint="default"/>
+      </w:rPr>
+    </w:lvl>
+    <w:lvl w:ilvl="1" w:tplc="04090003" w:tentative="1">
+      <w:start w:val="1"/>
+      <w:numFmt w:val="bullet"/>
+      <w:lvlText w:val="o"/>
+      <w:lvlJc w:val="left"/>
+      <w:pPr>
+        <w:ind w:left="2160" w:hanging="360"/>
+      </w:pPr>
+      <w:rPr>
+        <w:rFonts w:ascii="Courier New" w:hAnsi="Courier New" w:cs="Courier New" w:hint="default"/>
+      </w:rPr>
+    </w:lvl>
+    <w:lvl w:ilvl="2" w:tplc="04090005" w:tentative="1">
+      <w:start w:val="1"/>
+      <w:numFmt w:val="bullet"/>
+      <w:lvlText w:val=""/>
+      <w:lvlJc w:val="left"/>
+      <w:pPr>
+        <w:ind w:left="2880" w:hanging="360"/>
+      </w:pPr>
+      <w:rPr>
+        <w:rFonts w:ascii="Wingdings" w:hAnsi="Wingdings" w:hint="default"/>
+      </w:rPr>
+    </w:lvl>
+    <w:lvl w:ilvl="3" w:tplc="04090001" w:tentative="1">
+      <w:start w:val="1"/>
+      <w:numFmt w:val="bullet"/>
+      <w:lvlText w:val=""/>
+      <w:lvlJc w:val="left"/>
+      <w:pPr>
+        <w:ind w:left="3600" w:hanging="360"/>
+      </w:pPr>
+      <w:rPr>
+        <w:rFonts w:ascii="Symbol" w:hAnsi="Symbol" w:hint="default"/>
+      </w:rPr>
+    </w:lvl>
+    <w:lvl w:ilvl="4" w:tplc="04090003" w:tentative="1">
+      <w:start w:val="1"/>
+      <w:numFmt w:val="bullet"/>
+      <w:lvlText w:val="o"/>
+      <w:lvlJc w:val="left"/>
+      <w:pPr>
+        <w:ind w:left="4320" w:hanging="360"/>
+      </w:pPr>
+      <w:rPr>
+        <w:rFonts w:ascii="Courier New" w:hAnsi="Courier New" w:cs="Courier New" w:hint="default"/>
+      </w:rPr>
+    </w:lvl>
+    <w:lvl w:ilvl="5" w:tplc="04090005" w:tentative="1">
+      <w:start w:val="1"/>
+      <w:numFmt w:val="bullet"/>
+      <w:lvlText w:val=""/>
+      <w:lvlJc w:val="left"/>
+      <w:pPr>
+        <w:ind w:left="5040" w:hanging="360"/>
+      </w:pPr>
+      <w:rPr>
+        <w:rFonts w:ascii="Wingdings" w:hAnsi="Wingdings" w:hint="default"/>
+      </w:rPr>
+    </w:lvl>
+    <w:lvl w:ilvl="6" w:tplc="04090001" w:tentative="1">
+      <w:start w:val="1"/>
+      <w:numFmt w:val="bullet"/>
+      <w:lvlText w:val=""/>
+      <w:lvlJc w:val="left"/>
+      <w:pPr>
+        <w:ind w:left="5760" w:hanging="360"/>
+      </w:pPr>
+      <w:rPr>
+        <w:rFonts w:ascii="Symbol" w:hAnsi="Symbol" w:hint="default"/>
+      </w:rPr>
+    </w:lvl>
+    <w:lvl w:ilvl="7" w:tplc="04090003" w:tentative="1">
+      <w:start w:val="1"/>
+      <w:numFmt w:val="bullet"/>
+      <w:lvlText w:val="o"/>
+      <w:lvlJc w:val="left"/>
+      <w:pPr>
+        <w:ind w:left="6480" w:hanging="360"/>
+      </w:pPr>
+      <w:rPr>
+        <w:rFonts w:ascii="Courier New" w:hAnsi="Courier New" w:cs="Courier New" w:hint="default"/>
+      </w:rPr>
+    </w:lvl>
+    <w:lvl w:ilvl="8" w:tplc="04090005" w:tentative="1">
+      <w:start w:val="1"/>
+      <w:numFmt w:val="bullet"/>
+      <w:lvlText w:val=""/>
+      <w:lvlJc w:val="left"/>
+      <w:pPr>
+        <w:ind w:left="7200" w:hanging="360"/>
+      </w:pPr>
+      <w:rPr>
+        <w:rFonts w:ascii="Wingdings" w:hAnsi="Wingdings" w:hint="default"/>
+      </w:rPr>
+    </w:lvl>
+  </w:abstractNum>
+  <w:abstractNum w:abstractNumId="5">
     <w:nsid w:val="449A7D72"/>
     <w:multiLevelType w:val="multilevel"/>
     <w:tmpl w:val="687A8186"/>
@@ -8750,7 +11723,97 @@
       </w:rPr>
     </w:lvl>
   </w:abstractNum>
-  <w:abstractNum w:abstractNumId="4">
+  <w:abstractNum w:abstractNumId="6">
+    <w:nsid w:val="48CD3466"/>
+    <w:multiLevelType w:val="hybridMultilevel"/>
+    <w:tmpl w:val="BECE910A"/>
+    <w:lvl w:ilvl="0" w:tplc="A3D6BA74">
+      <w:start w:val="1"/>
+      <w:numFmt w:val="decimal"/>
+      <w:lvlText w:val="%1."/>
+      <w:lvlJc w:val="left"/>
+      <w:pPr>
+        <w:ind w:left="1778" w:hanging="360"/>
+      </w:pPr>
+      <w:rPr>
+        <w:rFonts w:hint="default"/>
+        <w:i w:val="0"/>
+      </w:rPr>
+    </w:lvl>
+    <w:lvl w:ilvl="1" w:tplc="04090019" w:tentative="1">
+      <w:start w:val="1"/>
+      <w:numFmt w:val="lowerLetter"/>
+      <w:lvlText w:val="%2."/>
+      <w:lvlJc w:val="left"/>
+      <w:pPr>
+        <w:ind w:left="2498" w:hanging="360"/>
+      </w:pPr>
+    </w:lvl>
+    <w:lvl w:ilvl="2" w:tplc="0409001B" w:tentative="1">
+      <w:start w:val="1"/>
+      <w:numFmt w:val="lowerRoman"/>
+      <w:lvlText w:val="%3."/>
+      <w:lvlJc w:val="right"/>
+      <w:pPr>
+        <w:ind w:left="3218" w:hanging="180"/>
+      </w:pPr>
+    </w:lvl>
+    <w:lvl w:ilvl="3" w:tplc="0409000F" w:tentative="1">
+      <w:start w:val="1"/>
+      <w:numFmt w:val="decimal"/>
+      <w:lvlText w:val="%4."/>
+      <w:lvlJc w:val="left"/>
+      <w:pPr>
+        <w:ind w:left="3938" w:hanging="360"/>
+      </w:pPr>
+    </w:lvl>
+    <w:lvl w:ilvl="4" w:tplc="04090019" w:tentative="1">
+      <w:start w:val="1"/>
+      <w:numFmt w:val="lowerLetter"/>
+      <w:lvlText w:val="%5."/>
+      <w:lvlJc w:val="left"/>
+      <w:pPr>
+        <w:ind w:left="4658" w:hanging="360"/>
+      </w:pPr>
+    </w:lvl>
+    <w:lvl w:ilvl="5" w:tplc="0409001B" w:tentative="1">
+      <w:start w:val="1"/>
+      <w:numFmt w:val="lowerRoman"/>
+      <w:lvlText w:val="%6."/>
+      <w:lvlJc w:val="right"/>
+      <w:pPr>
+        <w:ind w:left="5378" w:hanging="180"/>
+      </w:pPr>
+    </w:lvl>
+    <w:lvl w:ilvl="6" w:tplc="0409000F" w:tentative="1">
+      <w:start w:val="1"/>
+      <w:numFmt w:val="decimal"/>
+      <w:lvlText w:val="%7."/>
+      <w:lvlJc w:val="left"/>
+      <w:pPr>
+        <w:ind w:left="6098" w:hanging="360"/>
+      </w:pPr>
+    </w:lvl>
+    <w:lvl w:ilvl="7" w:tplc="04090019" w:tentative="1">
+      <w:start w:val="1"/>
+      <w:numFmt w:val="lowerLetter"/>
+      <w:lvlText w:val="%8."/>
+      <w:lvlJc w:val="left"/>
+      <w:pPr>
+        <w:ind w:left="6818" w:hanging="360"/>
+      </w:pPr>
+    </w:lvl>
+    <w:lvl w:ilvl="8" w:tplc="0409001B" w:tentative="1">
+      <w:start w:val="1"/>
+      <w:numFmt w:val="lowerRoman"/>
+      <w:lvlText w:val="%9."/>
+      <w:lvlJc w:val="right"/>
+      <w:pPr>
+        <w:ind w:left="7538" w:hanging="180"/>
+      </w:pPr>
+    </w:lvl>
+  </w:abstractNum>
+  <w:abstractNum w:abstractNumId="7">
     <w:nsid w:val="50324438"/>
     <w:multiLevelType w:val="multilevel"/>
     <w:tmpl w:val="B186E562"/>
@@ -8871,10 +11934,10 @@
       </w:rPr>
     </w:lvl>
   </w:abstractNum>
-  <w:abstractNum w:abstractNumId="5">
+  <w:abstractNum w:abstractNumId="8">
     <w:nsid w:val="50615FE3"/>
     <w:multiLevelType w:val="hybridMultilevel"/>
-    <w:tmpl w:val="80BC299E"/>
+    <w:tmpl w:val="13260A98"/>
     <w:lvl w:ilvl="0" w:tplc="88049D78">
       <w:start w:val="1"/>
       <w:numFmt w:val="decimal"/>
@@ -8889,7 +11952,7 @@
         <w:color w:val="auto"/>
       </w:rPr>
     </w:lvl>
-    <w:lvl w:ilvl="1" w:tplc="08090019" w:tentative="1">
+    <w:lvl w:ilvl="1" w:tplc="A46EB0F8">
       <w:start w:val="1"/>
       <w:numFmt w:val="lowerLetter"/>
       <w:lvlText w:val="%2."/>
@@ -8897,6 +11960,9 @@
       <w:pPr>
         <w:ind w:left="1440" w:hanging="360"/>
       </w:pPr>
+      <w:rPr>
+        <w:rFonts w:hint="default"/>
+      </w:rPr>
     </w:lvl>
     <w:lvl w:ilvl="2" w:tplc="0809001B" w:tentative="1">
       <w:start w:val="1"/>
@@ -8962,7 +12028,7 @@
       </w:pPr>
     </w:lvl>
   </w:abstractNum>
-  <w:abstractNum w:abstractNumId="6">
+  <w:abstractNum w:abstractNumId="9">
     <w:nsid w:val="5D827DFA"/>
     <w:multiLevelType w:val="hybridMultilevel"/>
     <w:tmpl w:val="F85221C0"/>
@@ -9051,7 +12117,7 @@
       </w:pPr>
     </w:lvl>
   </w:abstractNum>
-  <w:abstractNum w:abstractNumId="7">
+  <w:abstractNum w:abstractNumId="10">
     <w:nsid w:val="5FBD11C9"/>
     <w:multiLevelType w:val="hybridMultilevel"/>
     <w:tmpl w:val="B83C8A24"/>
@@ -9141,7 +12207,7 @@
       </w:pPr>
     </w:lvl>
   </w:abstractNum>
-  <w:abstractNum w:abstractNumId="8">
+  <w:abstractNum w:abstractNumId="11">
     <w:nsid w:val="5FBE4BE8"/>
     <w:multiLevelType w:val="hybridMultilevel"/>
     <w:tmpl w:val="09F2DC52"/>
@@ -9230,7 +12296,7 @@
       </w:pPr>
     </w:lvl>
   </w:abstractNum>
-  <w:abstractNum w:abstractNumId="9">
+  <w:abstractNum w:abstractNumId="12">
     <w:nsid w:val="683E69BF"/>
     <w:multiLevelType w:val="hybridMultilevel"/>
     <w:tmpl w:val="A53EC07C"/>
@@ -9319,7 +12385,7 @@
       </w:pPr>
     </w:lvl>
   </w:abstractNum>
-  <w:abstractNum w:abstractNumId="10">
+  <w:abstractNum w:abstractNumId="13">
     <w:nsid w:val="6F39260B"/>
     <w:multiLevelType w:val="hybridMultilevel"/>
     <w:tmpl w:val="4A8C6186"/>
@@ -9432,7 +12498,7 @@
       </w:rPr>
     </w:lvl>
   </w:abstractNum>
-  <w:abstractNum w:abstractNumId="11">
+  <w:abstractNum w:abstractNumId="14">
     <w:nsid w:val="6F503173"/>
     <w:multiLevelType w:val="multilevel"/>
     <w:tmpl w:val="876225EE"/>
@@ -9553,7 +12619,7 @@
       </w:rPr>
     </w:lvl>
   </w:abstractNum>
-  <w:abstractNum w:abstractNumId="12">
+  <w:abstractNum w:abstractNumId="15">
     <w:nsid w:val="7147705A"/>
     <w:multiLevelType w:val="multilevel"/>
     <w:tmpl w:val="B186E562"/>
@@ -9674,7 +12740,7 @@
       </w:rPr>
     </w:lvl>
   </w:abstractNum>
-  <w:abstractNum w:abstractNumId="13">
+  <w:abstractNum w:abstractNumId="16">
     <w:nsid w:val="7365334C"/>
     <w:multiLevelType w:val="multilevel"/>
     <w:tmpl w:val="9CFCE898"/>
@@ -9795,7 +12861,7 @@
       </w:rPr>
     </w:lvl>
   </w:abstractNum>
-  <w:abstractNum w:abstractNumId="14">
+  <w:abstractNum w:abstractNumId="17">
     <w:nsid w:val="74261FEA"/>
     <w:multiLevelType w:val="multilevel"/>
     <w:tmpl w:val="1F7A158E"/>
@@ -9886,7 +12952,7 @@
       </w:pPr>
     </w:lvl>
   </w:abstractNum>
-  <w:abstractNum w:abstractNumId="15">
+  <w:abstractNum w:abstractNumId="18">
     <w:nsid w:val="774D0484"/>
     <w:multiLevelType w:val="hybridMultilevel"/>
     <w:tmpl w:val="B1F488D0"/>
@@ -9999,7 +13065,96 @@
       </w:rPr>
     </w:lvl>
   </w:abstractNum>
-  <w:abstractNum w:abstractNumId="16">
+  <w:abstractNum w:abstractNumId="19">
+    <w:nsid w:val="78D42C37"/>
+    <w:multiLevelType w:val="hybridMultilevel"/>
+    <w:tmpl w:val="E3F48FEE"/>
+    <w:lvl w:ilvl="0" w:tplc="5B94ADBE">
+      <w:start w:val="1"/>
+      <w:numFmt w:val="decimal"/>
+      <w:lvlText w:val="%1."/>
+      <w:lvlJc w:val="left"/>
+      <w:pPr>
+        <w:ind w:left="1778" w:hanging="360"/>
+      </w:pPr>
+      <w:rPr>
+        <w:rFonts w:hint="default"/>
+      </w:rPr>
+    </w:lvl>
+    <w:lvl w:ilvl="1" w:tplc="04090019" w:tentative="1">
+      <w:start w:val="1"/>
+      <w:numFmt w:val="lowerLetter"/>
+      <w:lvlText w:val="%2."/>
+      <w:lvlJc w:val="left"/>
+      <w:pPr>
+        <w:ind w:left="2498" w:hanging="360"/>
+      </w:pPr>
+    </w:lvl>
+    <w:lvl w:ilvl="2" w:tplc="0409001B" w:tentative="1">
+      <w:start w:val="1"/>
+      <w:numFmt w:val="lowerRoman"/>
+      <w:lvlText w:val="%3."/>
+      <w:lvlJc w:val="right"/>
+      <w:pPr>
+        <w:ind w:left="3218" w:hanging="180"/>
+      </w:pPr>
+    </w:lvl>
+    <w:lvl w:ilvl="3" w:tplc="0409000F" w:tentative="1">
+      <w:start w:val="1"/>
+      <w:numFmt w:val="decimal"/>
+      <w:lvlText w:val="%4."/>
+      <w:lvlJc w:val="left"/>
+      <w:pPr>
+        <w:ind w:left="3938" w:hanging="360"/>
+      </w:pPr>
+    </w:lvl>
+    <w:lvl w:ilvl="4" w:tplc="04090019" w:tentative="1">
+      <w:start w:val="1"/>
+      <w:numFmt w:val="lowerLetter"/>
+      <w:lvlText w:val="%5."/>
+      <w:lvlJc w:val="left"/>
+      <w:pPr>
+        <w:ind w:left="4658" w:hanging="360"/>
+      </w:pPr>
+    </w:lvl>
+    <w:lvl w:ilvl="5" w:tplc="0409001B" w:tentative="1">
+      <w:start w:val="1"/>
+      <w:numFmt w:val="lowerRoman"/>
+      <w:lvlText w:val="%6."/>
+      <w:lvlJc w:val="right"/>
+      <w:pPr>
+        <w:ind w:left="5378" w:hanging="180"/>
+      </w:pPr>
+    </w:lvl>
+    <w:lvl w:ilvl="6" w:tplc="0409000F" w:tentative="1">
+      <w:start w:val="1"/>
+      <w:numFmt w:val="decimal"/>
+      <w:lvlText w:val="%7."/>
+      <w:lvlJc w:val="left"/>
+      <w:pPr>
+        <w:ind w:left="6098" w:hanging="360"/>
+      </w:pPr>
+    </w:lvl>
+    <w:lvl w:ilvl="7" w:tplc="04090019" w:tentative="1">
+      <w:start w:val="1"/>
+      <w:numFmt w:val="lowerLetter"/>
+      <w:lvlText w:val="%8."/>
+      <w:lvlJc w:val="left"/>
+      <w:pPr>
+        <w:ind w:left="6818" w:hanging="360"/>
+      </w:pPr>
+    </w:lvl>
+    <w:lvl w:ilvl="8" w:tplc="0409001B" w:tentative="1">
+      <w:start w:val="1"/>
+      <w:numFmt w:val="lowerRoman"/>
+      <w:lvlText w:val="%9."/>
+      <w:lvlJc w:val="right"/>
+      <w:pPr>
+        <w:ind w:left="7538" w:hanging="180"/>
+      </w:pPr>
+    </w:lvl>
+  </w:abstractNum>
+  <w:abstractNum w:abstractNumId="20">
     <w:nsid w:val="7CA21ECA"/>
     <w:multiLevelType w:val="multilevel"/>
     <w:tmpl w:val="876225EE"/>
@@ -10124,52 +13279,64 @@
     <w:abstractNumId w:val="2"/>
   </w:num>
   <w:num w:numId="2">
-    <w:abstractNumId w:val="11"/>
+    <w:abstractNumId w:val="14"/>
   </w:num>
   <w:num w:numId="3">
-    <w:abstractNumId w:val="13"/>
+    <w:abstractNumId w:val="16"/>
   </w:num>
   <w:num w:numId="4">
     <w:abstractNumId w:val="1"/>
   </w:num>
   <w:num w:numId="5">
-    <w:abstractNumId w:val="10"/>
+    <w:abstractNumId w:val="13"/>
   </w:num>
   <w:num w:numId="6">
+    <w:abstractNumId w:val="18"/>
+  </w:num>
+  <w:num w:numId="7">
+    <w:abstractNumId w:val="8"/>
+  </w:num>
+  <w:num w:numId="8">
+    <w:abstractNumId w:val="17"/>
+  </w:num>
+  <w:num w:numId="9">
+    <w:abstractNumId w:val="20"/>
+  </w:num>
+  <w:num w:numId="10">
+    <w:abstractNumId w:val="7"/>
+  </w:num>
+  <w:num w:numId="11">
     <w:abstractNumId w:val="15"/>
   </w:num>
-  <w:num w:numId="7">
+  <w:num w:numId="12">
     <w:abstractNumId w:val="5"/>
   </w:num>
-  <w:num w:numId="8">
-    <w:abstractNumId w:val="14"/>
-  </w:num>
-  <w:num w:numId="9">
-    <w:abstractNumId w:val="16"/>
-  </w:num>
-  <w:num w:numId="10">
-    <w:abstractNumId w:val="4"/>
-  </w:num>
-  <w:num w:numId="11">
+  <w:num w:numId="13">
     <w:abstractNumId w:val="12"/>
   </w:num>
-  <w:num w:numId="12">
-    <w:abstractNumId w:val="3"/>
+  <w:num w:numId="14">
+    <w:abstractNumId w:val="11"/>
   </w:num>
-  <w:num w:numId="13">
+  <w:num w:numId="15">
     <w:abstractNumId w:val="9"/>
   </w:num>
-  <w:num w:numId="14">
-    <w:abstractNumId w:val="8"/>
-  </w:num>
-  <w:num w:numId="15">
-    <w:abstractNumId w:val="6"/>
-  </w:num>
   <w:num w:numId="16">
-    <w:abstractNumId w:val="7"/>
+    <w:abstractNumId w:val="10"/>
   </w:num>
   <w:num w:numId="17">
     <w:abstractNumId w:val="0"/>
+  </w:num>
+  <w:num w:numId="18">
+    <w:abstractNumId w:val="6"/>
+  </w:num>
+  <w:num w:numId="19">
+    <w:abstractNumId w:val="19"/>
+  </w:num>
+  <w:num w:numId="20">
+    <w:abstractNumId w:val="4"/>
+  </w:num>
+  <w:num w:numId="21">
+    <w:abstractNumId w:val="3"/>
   </w:num>
 </w:numbering>
 </file>
@@ -11148,7 +14315,7 @@
       </b:Author>
     </b:Author>
     <b:URL>http://informatika.stei.itb.ac.id/~rinaldi.munir/Kriptografi/2014-2015/Steganografi%20(2015).pdf</b:URL>
-    <b:RefOrder>9</b:RefOrder>
+    <b:RefOrder>10</b:RefOrder>
   </b:Source>
   <b:Source>
     <b:Tag>Fah10</b:Tag>
@@ -11208,7 +14375,7 @@
         </b:NameList>
       </b:Author>
     </b:Author>
-    <b:RefOrder>10</b:RefOrder>
+    <b:RefOrder>11</b:RefOrder>
   </b:Source>
   <b:Source>
     <b:Tag>Wik</b:Tag>
@@ -11224,7 +14391,7 @@
       </b:Author>
     </b:Author>
     <b:URL>https://id.wikipedia.org/wiki/Steganografi</b:URL>
-    <b:RefOrder>11</b:RefOrder>
+    <b:RefOrder>12</b:RefOrder>
   </b:Source>
   <b:Source>
     <b:Tag>Set06</b:Tag>
@@ -11247,7 +14414,7 @@
         </b:NameList>
       </b:Author>
     </b:Author>
-    <b:RefOrder>12</b:RefOrder>
+    <b:RefOrder>13</b:RefOrder>
   </b:Source>
   <b:Source>
     <b:Tag>Mun06</b:Tag>
@@ -11298,11 +14465,60 @@
     <b:LCID>en-ID</b:LCID>
     <b:RefOrder>8</b:RefOrder>
   </b:Source>
+  <b:Source>
+    <b:Tag>Mun18</b:Tag>
+    <b:SourceType>BookSection</b:SourceType>
+    <b:Guid>{AE0C9854-8F2D-4586-8FB9-7FB138DDCDD4}</b:Guid>
+    <b:Title>Steganografi</b:Title>
+    <b:Year>2018</b:Year>
+    <b:BookTitle>Kriptografi</b:BookTitle>
+    <b:City>Bandung</b:City>
+    <b:Publisher>Informatika</b:Publisher>
+    <b:Author>
+      <b:Author>
+        <b:NameList>
+          <b:Person>
+            <b:Last>Munir</b:Last>
+            <b:First>Rinaldi</b:First>
+          </b:Person>
+        </b:NameList>
+      </b:Author>
+      <b:BookAuthor>
+        <b:NameList>
+          <b:Person>
+            <b:Last>Munir</b:Last>
+            <b:First>Rinaldi</b:First>
+          </b:Person>
+        </b:NameList>
+      </b:BookAuthor>
+    </b:Author>
+    <b:LCID>en-ID</b:LCID>
+    <b:RefOrder>9</b:RefOrder>
+  </b:Source>
+  <b:Source>
+    <b:Tag>Irf13</b:Tag>
+    <b:SourceType>JournalArticle</b:SourceType>
+    <b:Guid>{876785CB-B09C-41C6-A186-541F42C9E7BC}</b:Guid>
+    <b:Title>Penyembunyian Informasi (steganography) Gambar Menggunakan Metode LSB (Least Significant Bit)</b:Title>
+    <b:Year>2013</b:Year>
+    <b:LCID>en-ID</b:LCID>
+    <b:Author>
+      <b:Author>
+        <b:NameList>
+          <b:Person>
+            <b:Last>Irfan</b:Last>
+          </b:Person>
+        </b:NameList>
+      </b:Author>
+    </b:Author>
+    <b:JournalName>Rekayasa Teknologi Vol. 5, No. 1</b:JournalName>
+    <b:RefOrder>14</b:RefOrder>
+  </b:Source>
 </b:Sources>
 </file>
 
 <file path=customXml/itemProps1.xml><?xml version="1.0" encoding="utf-8"?>
-<ds:datastoreItem xmlns:ds="http://schemas.openxmlformats.org/officeDocument/2006/customXml" ds:itemID="{DD3FCE70-CD72-46EC-A9F2-A2C7C92825BB}">
+<ds:datastoreItem xmlns:ds="http://schemas.openxmlformats.org/officeDocument/2006/customXml" ds:itemID="{E3419851-04DE-429A-B3BB-BBA64E38E758}">
   <ds:schemaRefs>
     <ds:schemaRef ds:uri="http://schemas.openxmlformats.org/officeDocument/2006/bibliography"/>
   </ds:schemaRefs>

</xml_diff>